<commit_message>
Đã hoàn thành nội dung các mục và các bước thực hiện
</commit_message>
<xml_diff>
--- a/BÁO CÁO THI GIỮA KỲ - NGUYỄN MINH CHÁNH - 22CQTM01.docx
+++ b/BÁO CÁO THI GIỮA KỲ - NGUYỄN MINH CHÁNH - 22CQTM01.docx
@@ -81,6 +81,7 @@
       </w:pPr>
       <w:r>
         <w:rPr>
+          <w:rFonts w:ascii="Times New Roman" w:hAnsi="Times New Roman" w:cs="Times New Roman"/>
           <w:noProof/>
         </w:rPr>
         <mc:AlternateContent>
@@ -227,9 +228,12 @@
           <w:sz w:val="28"/>
           <w:szCs w:val="28"/>
         </w:rPr>
-        <w:t xml:space="preserve">BÁO CÁO </w:t>
-      </w:r>
-      <w:r>
+        <w:t>BÁO CÁO THI GIỮA KỲ</w:t>
+      </w:r>
+    </w:p>
+    <w:p>
+      <w:pPr>
+        <w:jc w:val="center"/>
         <w:rPr>
           <w:rFonts w:ascii="Times New Roman" w:hAnsi="Times New Roman" w:cs="Times New Roman"/>
           <w:b/>
@@ -237,12 +241,8 @@
           <w:sz w:val="28"/>
           <w:szCs w:val="28"/>
         </w:rPr>
-        <w:t>THI GIỮA KỲ</w:t>
-      </w:r>
-    </w:p>
-    <w:p>
-      <w:pPr>
-        <w:jc w:val="center"/>
+      </w:pPr>
+      <w:r>
         <w:rPr>
           <w:rFonts w:ascii="Times New Roman" w:hAnsi="Times New Roman" w:cs="Times New Roman"/>
           <w:b/>
@@ -250,9 +250,13 @@
           <w:sz w:val="28"/>
           <w:szCs w:val="28"/>
         </w:rPr>
-      </w:pPr>
-      <w:proofErr w:type="spellStart"/>
-      <w:r>
+        <w:t>Đề tài:</w:t>
+      </w:r>
+    </w:p>
+    <w:p>
+      <w:pPr>
+        <w:spacing w:line="240" w:lineRule="auto"/>
+        <w:jc w:val="center"/>
         <w:rPr>
           <w:rFonts w:ascii="Times New Roman" w:hAnsi="Times New Roman" w:cs="Times New Roman"/>
           <w:b/>
@@ -260,9 +264,7 @@
           <w:sz w:val="28"/>
           <w:szCs w:val="28"/>
         </w:rPr>
-        <w:t>Đề</w:t>
-      </w:r>
-      <w:proofErr w:type="spellEnd"/>
+      </w:pPr>
       <w:r>
         <w:rPr>
           <w:rFonts w:ascii="Times New Roman" w:hAnsi="Times New Roman" w:cs="Times New Roman"/>
@@ -271,10 +273,13 @@
           <w:sz w:val="28"/>
           <w:szCs w:val="28"/>
         </w:rPr>
-        <w:t xml:space="preserve"> </w:t>
-      </w:r>
-      <w:proofErr w:type="spellStart"/>
-      <w:r>
+        <w:t>Thiết kế Website Tin Tức</w:t>
+      </w:r>
+    </w:p>
+    <w:p>
+      <w:pPr>
+        <w:spacing w:after="1600" w:line="240" w:lineRule="auto"/>
+        <w:jc w:val="center"/>
         <w:rPr>
           <w:rFonts w:ascii="Times New Roman" w:hAnsi="Times New Roman" w:cs="Times New Roman"/>
           <w:b/>
@@ -282,9 +287,7 @@
           <w:sz w:val="28"/>
           <w:szCs w:val="28"/>
         </w:rPr>
-        <w:t>tài</w:t>
-      </w:r>
-      <w:proofErr w:type="spellEnd"/>
+      </w:pPr>
       <w:r>
         <w:rPr>
           <w:rFonts w:ascii="Times New Roman" w:hAnsi="Times New Roman" w:cs="Times New Roman"/>
@@ -293,187 +296,7 @@
           <w:sz w:val="28"/>
           <w:szCs w:val="28"/>
         </w:rPr>
-        <w:t>:</w:t>
-      </w:r>
-    </w:p>
-    <w:p>
-      <w:pPr>
-        <w:spacing w:line="240" w:lineRule="auto"/>
-        <w:jc w:val="center"/>
-        <w:rPr>
-          <w:rFonts w:ascii="Times New Roman" w:hAnsi="Times New Roman" w:cs="Times New Roman"/>
-          <w:b/>
-          <w:bCs/>
-          <w:sz w:val="28"/>
-          <w:szCs w:val="28"/>
-        </w:rPr>
-      </w:pPr>
-      <w:proofErr w:type="spellStart"/>
-      <w:r>
-        <w:rPr>
-          <w:rFonts w:ascii="Times New Roman" w:hAnsi="Times New Roman" w:cs="Times New Roman"/>
-          <w:b/>
-          <w:bCs/>
-          <w:sz w:val="28"/>
-          <w:szCs w:val="28"/>
-        </w:rPr>
-        <w:t>Thiết</w:t>
-      </w:r>
-      <w:proofErr w:type="spellEnd"/>
-      <w:r>
-        <w:rPr>
-          <w:rFonts w:ascii="Times New Roman" w:hAnsi="Times New Roman" w:cs="Times New Roman"/>
-          <w:b/>
-          <w:bCs/>
-          <w:sz w:val="28"/>
-          <w:szCs w:val="28"/>
-        </w:rPr>
-        <w:t xml:space="preserve"> </w:t>
-      </w:r>
-      <w:proofErr w:type="spellStart"/>
-      <w:r>
-        <w:rPr>
-          <w:rFonts w:ascii="Times New Roman" w:hAnsi="Times New Roman" w:cs="Times New Roman"/>
-          <w:b/>
-          <w:bCs/>
-          <w:sz w:val="28"/>
-          <w:szCs w:val="28"/>
-        </w:rPr>
-        <w:t>kế</w:t>
-      </w:r>
-      <w:proofErr w:type="spellEnd"/>
-      <w:r>
-        <w:rPr>
-          <w:rFonts w:ascii="Times New Roman" w:hAnsi="Times New Roman" w:cs="Times New Roman"/>
-          <w:b/>
-          <w:bCs/>
-          <w:sz w:val="28"/>
-          <w:szCs w:val="28"/>
-        </w:rPr>
-        <w:t xml:space="preserve"> Website Tin </w:t>
-      </w:r>
-      <w:proofErr w:type="spellStart"/>
-      <w:r>
-        <w:rPr>
-          <w:rFonts w:ascii="Times New Roman" w:hAnsi="Times New Roman" w:cs="Times New Roman"/>
-          <w:b/>
-          <w:bCs/>
-          <w:sz w:val="28"/>
-          <w:szCs w:val="28"/>
-        </w:rPr>
-        <w:t>Tức</w:t>
-      </w:r>
-      <w:proofErr w:type="spellEnd"/>
-    </w:p>
-    <w:p>
-      <w:pPr>
-        <w:spacing w:after="1600" w:line="240" w:lineRule="auto"/>
-        <w:jc w:val="center"/>
-        <w:rPr>
-          <w:rFonts w:ascii="Times New Roman" w:hAnsi="Times New Roman" w:cs="Times New Roman"/>
-          <w:b/>
-          <w:bCs/>
-          <w:sz w:val="28"/>
-          <w:szCs w:val="28"/>
-        </w:rPr>
-      </w:pPr>
-      <w:r>
-        <w:rPr>
-          <w:rFonts w:ascii="Times New Roman" w:hAnsi="Times New Roman" w:cs="Times New Roman"/>
-          <w:b/>
-          <w:bCs/>
-          <w:sz w:val="28"/>
-          <w:szCs w:val="28"/>
-        </w:rPr>
-        <w:t xml:space="preserve">(Trang tin </w:t>
-      </w:r>
-      <w:proofErr w:type="spellStart"/>
-      <w:r>
-        <w:rPr>
-          <w:rFonts w:ascii="Times New Roman" w:hAnsi="Times New Roman" w:cs="Times New Roman"/>
-          <w:b/>
-          <w:bCs/>
-          <w:sz w:val="28"/>
-          <w:szCs w:val="28"/>
-        </w:rPr>
-        <w:t>tức</w:t>
-      </w:r>
-      <w:proofErr w:type="spellEnd"/>
-      <w:r>
-        <w:rPr>
-          <w:rFonts w:ascii="Times New Roman" w:hAnsi="Times New Roman" w:cs="Times New Roman"/>
-          <w:b/>
-          <w:bCs/>
-          <w:sz w:val="28"/>
-          <w:szCs w:val="28"/>
-        </w:rPr>
-        <w:t xml:space="preserve"> </w:t>
-      </w:r>
-      <w:proofErr w:type="spellStart"/>
-      <w:r>
-        <w:rPr>
-          <w:rFonts w:ascii="Times New Roman" w:hAnsi="Times New Roman" w:cs="Times New Roman"/>
-          <w:b/>
-          <w:bCs/>
-          <w:sz w:val="28"/>
-          <w:szCs w:val="28"/>
-        </w:rPr>
-        <w:t>công</w:t>
-      </w:r>
-      <w:proofErr w:type="spellEnd"/>
-      <w:r>
-        <w:rPr>
-          <w:rFonts w:ascii="Times New Roman" w:hAnsi="Times New Roman" w:cs="Times New Roman"/>
-          <w:b/>
-          <w:bCs/>
-          <w:sz w:val="28"/>
-          <w:szCs w:val="28"/>
-        </w:rPr>
-        <w:t xml:space="preserve"> </w:t>
-      </w:r>
-      <w:proofErr w:type="spellStart"/>
-      <w:r>
-        <w:rPr>
-          <w:rFonts w:ascii="Times New Roman" w:hAnsi="Times New Roman" w:cs="Times New Roman"/>
-          <w:b/>
-          <w:bCs/>
-          <w:sz w:val="28"/>
-          <w:szCs w:val="28"/>
-        </w:rPr>
-        <w:t>nghệ</w:t>
-      </w:r>
-      <w:proofErr w:type="spellEnd"/>
-      <w:r>
-        <w:rPr>
-          <w:rFonts w:ascii="Times New Roman" w:hAnsi="Times New Roman" w:cs="Times New Roman"/>
-          <w:b/>
-          <w:bCs/>
-          <w:sz w:val="28"/>
-          <w:szCs w:val="28"/>
-        </w:rPr>
-        <w:t xml:space="preserve"> </w:t>
-      </w:r>
-      <w:proofErr w:type="spellStart"/>
-      <w:r>
-        <w:rPr>
-          <w:rFonts w:ascii="Times New Roman" w:hAnsi="Times New Roman" w:cs="Times New Roman"/>
-          <w:b/>
-          <w:bCs/>
-          <w:sz w:val="28"/>
-          <w:szCs w:val="28"/>
-        </w:rPr>
-        <w:t>thông</w:t>
-      </w:r>
-      <w:proofErr w:type="spellEnd"/>
-      <w:r>
-        <w:rPr>
-          <w:rFonts w:ascii="Times New Roman" w:hAnsi="Times New Roman" w:cs="Times New Roman"/>
-          <w:b/>
-          <w:bCs/>
-          <w:sz w:val="28"/>
-          <w:szCs w:val="28"/>
-        </w:rPr>
-        <w:t xml:space="preserve"> tin QTC’s News)</w:t>
+        <w:t>(Trang tin tức công nghệ thông tin QTC’s News)</w:t>
       </w:r>
     </w:p>
     <w:tbl>
@@ -510,77 +333,13 @@
                 <w:szCs w:val="28"/>
               </w:rPr>
             </w:pPr>
-            <w:proofErr w:type="spellStart"/>
             <w:r>
               <w:rPr>
                 <w:rFonts w:ascii="Times New Roman" w:hAnsi="Times New Roman" w:cs="Times New Roman"/>
                 <w:sz w:val="28"/>
                 <w:szCs w:val="28"/>
               </w:rPr>
-              <w:t>Giảng</w:t>
-            </w:r>
-            <w:proofErr w:type="spellEnd"/>
-            <w:r>
-              <w:rPr>
-                <w:rFonts w:ascii="Times New Roman" w:hAnsi="Times New Roman" w:cs="Times New Roman"/>
-                <w:sz w:val="28"/>
-                <w:szCs w:val="28"/>
-              </w:rPr>
-              <w:t xml:space="preserve"> </w:t>
-            </w:r>
-            <w:proofErr w:type="spellStart"/>
-            <w:r>
-              <w:rPr>
-                <w:rFonts w:ascii="Times New Roman" w:hAnsi="Times New Roman" w:cs="Times New Roman"/>
-                <w:sz w:val="28"/>
-                <w:szCs w:val="28"/>
-              </w:rPr>
-              <w:t>viên</w:t>
-            </w:r>
-            <w:proofErr w:type="spellEnd"/>
-            <w:r>
-              <w:rPr>
-                <w:rFonts w:ascii="Times New Roman" w:hAnsi="Times New Roman" w:cs="Times New Roman"/>
-                <w:sz w:val="28"/>
-                <w:szCs w:val="28"/>
-              </w:rPr>
-              <w:t xml:space="preserve"> </w:t>
-            </w:r>
-            <w:proofErr w:type="spellStart"/>
-            <w:r>
-              <w:rPr>
-                <w:rFonts w:ascii="Times New Roman" w:hAnsi="Times New Roman" w:cs="Times New Roman"/>
-                <w:sz w:val="28"/>
-                <w:szCs w:val="28"/>
-              </w:rPr>
-              <w:t>hướng</w:t>
-            </w:r>
-            <w:proofErr w:type="spellEnd"/>
-            <w:r>
-              <w:rPr>
-                <w:rFonts w:ascii="Times New Roman" w:hAnsi="Times New Roman" w:cs="Times New Roman"/>
-                <w:sz w:val="28"/>
-                <w:szCs w:val="28"/>
-              </w:rPr>
-              <w:t xml:space="preserve"> </w:t>
-            </w:r>
-            <w:proofErr w:type="spellStart"/>
-            <w:r>
-              <w:rPr>
-                <w:rFonts w:ascii="Times New Roman" w:hAnsi="Times New Roman" w:cs="Times New Roman"/>
-                <w:sz w:val="28"/>
-                <w:szCs w:val="28"/>
-              </w:rPr>
-              <w:t>dẫn</w:t>
-            </w:r>
-            <w:proofErr w:type="spellEnd"/>
-            <w:r>
-              <w:rPr>
-                <w:rFonts w:ascii="Times New Roman" w:hAnsi="Times New Roman" w:cs="Times New Roman"/>
-                <w:sz w:val="28"/>
-                <w:szCs w:val="28"/>
-              </w:rPr>
-              <w:t>:</w:t>
+              <w:t>Giảng viên hướng dẫn:</w:t>
             </w:r>
           </w:p>
         </w:tc>
@@ -634,61 +393,7 @@
                 <w:sz w:val="28"/>
                 <w:szCs w:val="28"/>
               </w:rPr>
-              <w:t xml:space="preserve">Sinh </w:t>
-            </w:r>
-            <w:proofErr w:type="spellStart"/>
-            <w:r>
-              <w:rPr>
-                <w:rFonts w:ascii="Times New Roman" w:hAnsi="Times New Roman" w:cs="Times New Roman"/>
-                <w:sz w:val="28"/>
-                <w:szCs w:val="28"/>
-              </w:rPr>
-              <w:t>viên</w:t>
-            </w:r>
-            <w:proofErr w:type="spellEnd"/>
-            <w:r>
-              <w:rPr>
-                <w:rFonts w:ascii="Times New Roman" w:hAnsi="Times New Roman" w:cs="Times New Roman"/>
-                <w:sz w:val="28"/>
-                <w:szCs w:val="28"/>
-              </w:rPr>
-              <w:t xml:space="preserve"> </w:t>
-            </w:r>
-            <w:proofErr w:type="spellStart"/>
-            <w:r>
-              <w:rPr>
-                <w:rFonts w:ascii="Times New Roman" w:hAnsi="Times New Roman" w:cs="Times New Roman"/>
-                <w:sz w:val="28"/>
-                <w:szCs w:val="28"/>
-              </w:rPr>
-              <w:t>thực</w:t>
-            </w:r>
-            <w:proofErr w:type="spellEnd"/>
-            <w:r>
-              <w:rPr>
-                <w:rFonts w:ascii="Times New Roman" w:hAnsi="Times New Roman" w:cs="Times New Roman"/>
-                <w:sz w:val="28"/>
-                <w:szCs w:val="28"/>
-              </w:rPr>
-              <w:t xml:space="preserve"> </w:t>
-            </w:r>
-            <w:proofErr w:type="spellStart"/>
-            <w:r>
-              <w:rPr>
-                <w:rFonts w:ascii="Times New Roman" w:hAnsi="Times New Roman" w:cs="Times New Roman"/>
-                <w:sz w:val="28"/>
-                <w:szCs w:val="28"/>
-              </w:rPr>
-              <w:t>hiện</w:t>
-            </w:r>
-            <w:proofErr w:type="spellEnd"/>
-            <w:r>
-              <w:rPr>
-                <w:rFonts w:ascii="Times New Roman" w:hAnsi="Times New Roman" w:cs="Times New Roman"/>
-                <w:sz w:val="28"/>
-                <w:szCs w:val="28"/>
-              </w:rPr>
-              <w:t>:</w:t>
+              <w:t>Sinh viên thực hiện:</w:t>
             </w:r>
           </w:p>
         </w:tc>
@@ -736,23 +441,13 @@
                 <w:szCs w:val="28"/>
               </w:rPr>
             </w:pPr>
-            <w:proofErr w:type="spellStart"/>
             <w:r>
               <w:rPr>
                 <w:rFonts w:ascii="Times New Roman" w:hAnsi="Times New Roman" w:cs="Times New Roman"/>
                 <w:sz w:val="28"/>
                 <w:szCs w:val="28"/>
               </w:rPr>
-              <w:t>Lớp</w:t>
-            </w:r>
-            <w:proofErr w:type="spellEnd"/>
-            <w:r>
-              <w:rPr>
-                <w:rFonts w:ascii="Times New Roman" w:hAnsi="Times New Roman" w:cs="Times New Roman"/>
-                <w:sz w:val="28"/>
-                <w:szCs w:val="28"/>
-              </w:rPr>
-              <w:t>:</w:t>
+              <w:t>Lớp:</w:t>
             </w:r>
           </w:p>
         </w:tc>
@@ -803,23 +498,13 @@
                 <w:szCs w:val="28"/>
               </w:rPr>
             </w:pPr>
-            <w:proofErr w:type="spellStart"/>
             <w:r>
               <w:rPr>
                 <w:rFonts w:ascii="Times New Roman" w:hAnsi="Times New Roman" w:cs="Times New Roman"/>
                 <w:sz w:val="28"/>
                 <w:szCs w:val="28"/>
               </w:rPr>
-              <w:t>Khoá</w:t>
-            </w:r>
-            <w:proofErr w:type="spellEnd"/>
-            <w:r>
-              <w:rPr>
-                <w:rFonts w:ascii="Times New Roman" w:hAnsi="Times New Roman" w:cs="Times New Roman"/>
-                <w:sz w:val="28"/>
-                <w:szCs w:val="28"/>
-              </w:rPr>
-              <w:t>:</w:t>
+              <w:t>Khoá:</w:t>
             </w:r>
           </w:p>
         </w:tc>
@@ -885,88 +570,2205 @@
           <w:sz w:val="28"/>
           <w:szCs w:val="28"/>
         </w:rPr>
-        <w:t xml:space="preserve">TP. </w:t>
-      </w:r>
-      <w:proofErr w:type="spellStart"/>
-      <w:r>
-        <w:rPr>
-          <w:rFonts w:ascii="Times New Roman" w:hAnsi="Times New Roman" w:cs="Times New Roman"/>
-          <w:b/>
-          <w:bCs/>
-          <w:sz w:val="28"/>
-          <w:szCs w:val="28"/>
-        </w:rPr>
-        <w:t>Hồ</w:t>
-      </w:r>
-      <w:proofErr w:type="spellEnd"/>
-      <w:r>
-        <w:rPr>
-          <w:rFonts w:ascii="Times New Roman" w:hAnsi="Times New Roman" w:cs="Times New Roman"/>
-          <w:b/>
-          <w:bCs/>
-          <w:sz w:val="28"/>
-          <w:szCs w:val="28"/>
-        </w:rPr>
-        <w:t xml:space="preserve"> Chí Minh, </w:t>
-      </w:r>
-      <w:proofErr w:type="spellStart"/>
-      <w:r>
-        <w:rPr>
-          <w:rFonts w:ascii="Times New Roman" w:hAnsi="Times New Roman" w:cs="Times New Roman"/>
-          <w:b/>
-          <w:bCs/>
-          <w:sz w:val="28"/>
-          <w:szCs w:val="28"/>
-        </w:rPr>
-        <w:t>ngày</w:t>
-      </w:r>
-      <w:proofErr w:type="spellEnd"/>
-      <w:r>
-        <w:rPr>
-          <w:rFonts w:ascii="Times New Roman" w:hAnsi="Times New Roman" w:cs="Times New Roman"/>
-          <w:b/>
-          <w:bCs/>
-          <w:sz w:val="28"/>
-          <w:szCs w:val="28"/>
-        </w:rPr>
-        <w:t xml:space="preserve"> </w:t>
-      </w:r>
-      <w:proofErr w:type="spellStart"/>
-      <w:r>
-        <w:rPr>
-          <w:rFonts w:ascii="Times New Roman" w:hAnsi="Times New Roman" w:cs="Times New Roman"/>
-          <w:b/>
-          <w:bCs/>
-          <w:sz w:val="28"/>
-          <w:szCs w:val="28"/>
-        </w:rPr>
-        <w:t>tháng</w:t>
-      </w:r>
-      <w:proofErr w:type="spellEnd"/>
-      <w:r>
-        <w:rPr>
-          <w:rFonts w:ascii="Times New Roman" w:hAnsi="Times New Roman" w:cs="Times New Roman"/>
-          <w:b/>
-          <w:bCs/>
-          <w:sz w:val="28"/>
-          <w:szCs w:val="28"/>
-        </w:rPr>
-        <w:t xml:space="preserve"> </w:t>
-      </w:r>
-      <w:proofErr w:type="spellStart"/>
-      <w:r>
-        <w:rPr>
-          <w:rFonts w:ascii="Times New Roman" w:hAnsi="Times New Roman" w:cs="Times New Roman"/>
-          <w:b/>
-          <w:bCs/>
-          <w:sz w:val="28"/>
-          <w:szCs w:val="28"/>
-        </w:rPr>
-        <w:t>năm</w:t>
-      </w:r>
-      <w:proofErr w:type="spellEnd"/>
-    </w:p>
-    <w:p/>
+        <w:t>TP. Hồ Chí Minh, ngày tháng năm</w:t>
+      </w:r>
+    </w:p>
+    <w:p>
+      <w:pPr>
+        <w:pStyle w:val="Heading1"/>
+        <w:rPr>
+          <w:rFonts w:ascii="Times New Roman" w:hAnsi="Times New Roman" w:cs="Times New Roman"/>
+        </w:rPr>
+      </w:pPr>
+      <w:r>
+        <w:rPr>
+          <w:rFonts w:ascii="Times New Roman" w:hAnsi="Times New Roman" w:cs="Times New Roman"/>
+        </w:rPr>
+        <w:lastRenderedPageBreak/>
+        <w:t>LÝ DO CHỌN ĐỀ TÀI</w:t>
+      </w:r>
+    </w:p>
+    <w:p>
+      <w:pPr>
+        <w:spacing w:line="259" w:lineRule="auto"/>
+        <w:rPr>
+          <w:rFonts w:ascii="Times New Roman" w:eastAsiaTheme="majorEastAsia" w:hAnsi="Times New Roman" w:cs="Times New Roman"/>
+          <w:color w:val="2F5496" w:themeColor="accent1" w:themeShade="BF"/>
+          <w:sz w:val="32"/>
+          <w:szCs w:val="32"/>
+        </w:rPr>
+      </w:pPr>
+      <w:r>
+        <w:rPr>
+          <w:rFonts w:ascii="Times New Roman" w:hAnsi="Times New Roman" w:cs="Times New Roman"/>
+        </w:rPr>
+        <w:br w:type="page"/>
+      </w:r>
+    </w:p>
+    <w:p>
+      <w:pPr>
+        <w:pStyle w:val="Heading1"/>
+        <w:rPr>
+          <w:rFonts w:ascii="Times New Roman" w:hAnsi="Times New Roman" w:cs="Times New Roman"/>
+        </w:rPr>
+      </w:pPr>
+      <w:r>
+        <w:rPr>
+          <w:rFonts w:ascii="Times New Roman" w:hAnsi="Times New Roman" w:cs="Times New Roman"/>
+        </w:rPr>
+        <w:lastRenderedPageBreak/>
+        <w:t>MỤC LỤC</w:t>
+      </w:r>
+    </w:p>
+    <w:p>
+      <w:pPr>
+        <w:spacing w:line="259" w:lineRule="auto"/>
+        <w:rPr>
+          <w:rFonts w:ascii="Times New Roman" w:eastAsiaTheme="majorEastAsia" w:hAnsi="Times New Roman" w:cs="Times New Roman"/>
+          <w:color w:val="2F5496" w:themeColor="accent1" w:themeShade="BF"/>
+          <w:sz w:val="32"/>
+          <w:szCs w:val="32"/>
+        </w:rPr>
+      </w:pPr>
+      <w:r>
+        <w:rPr>
+          <w:rFonts w:ascii="Times New Roman" w:hAnsi="Times New Roman" w:cs="Times New Roman"/>
+        </w:rPr>
+        <w:br w:type="page"/>
+      </w:r>
+    </w:p>
+    <w:p>
+      <w:pPr>
+        <w:pStyle w:val="Heading1"/>
+        <w:rPr>
+          <w:rFonts w:ascii="Times New Roman" w:hAnsi="Times New Roman" w:cs="Times New Roman"/>
+        </w:rPr>
+      </w:pPr>
+      <w:r>
+        <w:rPr>
+          <w:rFonts w:ascii="Times New Roman" w:hAnsi="Times New Roman" w:cs="Times New Roman"/>
+        </w:rPr>
+        <w:lastRenderedPageBreak/>
+        <w:t>GIỚI THIỆU VỀ TRANG WEB</w:t>
+      </w:r>
+    </w:p>
+    <w:p>
+      <w:pPr>
+        <w:spacing w:line="259" w:lineRule="auto"/>
+        <w:rPr>
+          <w:rFonts w:ascii="Times New Roman" w:eastAsiaTheme="majorEastAsia" w:hAnsi="Times New Roman" w:cs="Times New Roman"/>
+          <w:color w:val="2F5496" w:themeColor="accent1" w:themeShade="BF"/>
+          <w:sz w:val="32"/>
+          <w:szCs w:val="32"/>
+        </w:rPr>
+      </w:pPr>
+      <w:r>
+        <w:rPr>
+          <w:rFonts w:ascii="Times New Roman" w:hAnsi="Times New Roman" w:cs="Times New Roman"/>
+        </w:rPr>
+        <w:br w:type="page"/>
+      </w:r>
+    </w:p>
+    <w:p>
+      <w:pPr>
+        <w:pStyle w:val="Heading1"/>
+        <w:rPr>
+          <w:rFonts w:ascii="Times New Roman" w:hAnsi="Times New Roman" w:cs="Times New Roman"/>
+        </w:rPr>
+      </w:pPr>
+      <w:r>
+        <w:rPr>
+          <w:rFonts w:ascii="Times New Roman" w:hAnsi="Times New Roman" w:cs="Times New Roman"/>
+        </w:rPr>
+        <w:lastRenderedPageBreak/>
+        <w:t>CÁC BƯỚC THỰC HIỆN</w:t>
+      </w:r>
+    </w:p>
+    <w:p>
+      <w:pPr>
+        <w:spacing w:line="259" w:lineRule="auto"/>
+        <w:rPr>
+          <w:rFonts w:ascii="Times New Roman" w:hAnsi="Times New Roman" w:cs="Times New Roman"/>
+          <w:b/>
+          <w:bCs/>
+          <w:sz w:val="26"/>
+          <w:szCs w:val="26"/>
+        </w:rPr>
+      </w:pPr>
+      <w:r>
+        <w:rPr>
+          <w:rFonts w:ascii="Times New Roman" w:hAnsi="Times New Roman" w:cs="Times New Roman"/>
+          <w:b/>
+          <w:bCs/>
+          <w:sz w:val="26"/>
+          <w:szCs w:val="26"/>
+        </w:rPr>
+        <w:t>Bước 1</w:t>
+      </w:r>
+      <w:r>
+        <w:rPr>
+          <w:rFonts w:ascii="Times New Roman" w:hAnsi="Times New Roman" w:cs="Times New Roman"/>
+          <w:b/>
+          <w:bCs/>
+          <w:sz w:val="26"/>
+          <w:szCs w:val="26"/>
+        </w:rPr>
+        <w:t>: Tải và cài đặt các plugin cần thiết và theme sử dụng cho trang</w:t>
+      </w:r>
+    </w:p>
+    <w:p>
+      <w:pPr>
+        <w:spacing w:line="259" w:lineRule="auto"/>
+        <w:ind w:firstLine="720"/>
+        <w:rPr>
+          <w:rFonts w:ascii="Times New Roman" w:hAnsi="Times New Roman" w:cs="Times New Roman"/>
+          <w:b/>
+          <w:bCs/>
+          <w:sz w:val="26"/>
+          <w:szCs w:val="26"/>
+        </w:rPr>
+      </w:pPr>
+      <w:r>
+        <w:rPr>
+          <w:rFonts w:ascii="Times New Roman" w:hAnsi="Times New Roman" w:cs="Times New Roman"/>
+          <w:b/>
+          <w:bCs/>
+          <w:sz w:val="26"/>
+          <w:szCs w:val="26"/>
+        </w:rPr>
+        <w:t>Plugin Classic Editor:</w:t>
+      </w:r>
+    </w:p>
+    <w:p>
+      <w:pPr>
+        <w:spacing w:line="259" w:lineRule="auto"/>
+        <w:rPr>
+          <w:rFonts w:ascii="Times New Roman" w:hAnsi="Times New Roman" w:cs="Times New Roman"/>
+          <w:b/>
+          <w:bCs/>
+          <w:sz w:val="26"/>
+          <w:szCs w:val="26"/>
+        </w:rPr>
+      </w:pPr>
+      <w:r>
+        <w:rPr>
+          <w:noProof/>
+        </w:rPr>
+        <w:drawing>
+          <wp:inline distT="0" distB="0" distL="0" distR="0" wp14:anchorId="40622C5F" wp14:editId="7278CA3B">
+            <wp:extent cx="5943600" cy="3341370"/>
+            <wp:effectExtent l="0" t="0" r="0" b="0"/>
+            <wp:docPr id="491872902" name="Picture 1"/>
+            <wp:cNvGraphicFramePr>
+              <a:graphicFrameLocks xmlns:a="http://schemas.openxmlformats.org/drawingml/2006/main" noChangeAspect="1"/>
+            </wp:cNvGraphicFramePr>
+            <a:graphic xmlns:a="http://schemas.openxmlformats.org/drawingml/2006/main">
+              <a:graphicData uri="http://schemas.openxmlformats.org/drawingml/2006/picture">
+                <pic:pic xmlns:pic="http://schemas.openxmlformats.org/drawingml/2006/picture">
+                  <pic:nvPicPr>
+                    <pic:cNvPr id="491872902" name=""/>
+                    <pic:cNvPicPr/>
+                  </pic:nvPicPr>
+                  <pic:blipFill>
+                    <a:blip r:embed="rId5"/>
+                    <a:stretch>
+                      <a:fillRect/>
+                    </a:stretch>
+                  </pic:blipFill>
+                  <pic:spPr>
+                    <a:xfrm>
+                      <a:off x="0" y="0"/>
+                      <a:ext cx="5943600" cy="3341370"/>
+                    </a:xfrm>
+                    <a:prstGeom prst="rect">
+                      <a:avLst/>
+                    </a:prstGeom>
+                  </pic:spPr>
+                </pic:pic>
+              </a:graphicData>
+            </a:graphic>
+          </wp:inline>
+        </w:drawing>
+      </w:r>
+    </w:p>
+    <w:p>
+      <w:pPr>
+        <w:spacing w:line="259" w:lineRule="auto"/>
+        <w:ind w:firstLine="720"/>
+        <w:rPr>
+          <w:rFonts w:ascii="Times New Roman" w:hAnsi="Times New Roman" w:cs="Times New Roman"/>
+          <w:b/>
+          <w:bCs/>
+          <w:sz w:val="26"/>
+          <w:szCs w:val="26"/>
+        </w:rPr>
+      </w:pPr>
+      <w:r>
+        <w:rPr>
+          <w:rFonts w:ascii="Times New Roman" w:hAnsi="Times New Roman" w:cs="Times New Roman"/>
+          <w:b/>
+          <w:bCs/>
+          <w:sz w:val="26"/>
+          <w:szCs w:val="26"/>
+        </w:rPr>
+        <w:t>Plugin Classic Widgets:</w:t>
+      </w:r>
+    </w:p>
+    <w:p>
+      <w:pPr>
+        <w:spacing w:line="259" w:lineRule="auto"/>
+        <w:rPr>
+          <w:rFonts w:ascii="Times New Roman" w:hAnsi="Times New Roman" w:cs="Times New Roman"/>
+          <w:b/>
+          <w:bCs/>
+          <w:sz w:val="26"/>
+          <w:szCs w:val="26"/>
+        </w:rPr>
+      </w:pPr>
+      <w:r>
+        <w:rPr>
+          <w:noProof/>
+        </w:rPr>
+        <w:drawing>
+          <wp:inline distT="0" distB="0" distL="0" distR="0" wp14:anchorId="2F3E44A4" wp14:editId="10CD941C">
+            <wp:extent cx="5943600" cy="3341370"/>
+            <wp:effectExtent l="0" t="0" r="0" b="0"/>
+            <wp:docPr id="2050000811" name="Picture 1" descr="A screenshot of a computer&#10;&#10;Description automatically generated"/>
+            <wp:cNvGraphicFramePr>
+              <a:graphicFrameLocks xmlns:a="http://schemas.openxmlformats.org/drawingml/2006/main" noChangeAspect="1"/>
+            </wp:cNvGraphicFramePr>
+            <a:graphic xmlns:a="http://schemas.openxmlformats.org/drawingml/2006/main">
+              <a:graphicData uri="http://schemas.openxmlformats.org/drawingml/2006/picture">
+                <pic:pic xmlns:pic="http://schemas.openxmlformats.org/drawingml/2006/picture">
+                  <pic:nvPicPr>
+                    <pic:cNvPr id="2050000811" name="Picture 1" descr="A screenshot of a computer&#10;&#10;Description automatically generated"/>
+                    <pic:cNvPicPr/>
+                  </pic:nvPicPr>
+                  <pic:blipFill>
+                    <a:blip r:embed="rId6"/>
+                    <a:stretch>
+                      <a:fillRect/>
+                    </a:stretch>
+                  </pic:blipFill>
+                  <pic:spPr>
+                    <a:xfrm>
+                      <a:off x="0" y="0"/>
+                      <a:ext cx="5943600" cy="3341370"/>
+                    </a:xfrm>
+                    <a:prstGeom prst="rect">
+                      <a:avLst/>
+                    </a:prstGeom>
+                  </pic:spPr>
+                </pic:pic>
+              </a:graphicData>
+            </a:graphic>
+          </wp:inline>
+        </w:drawing>
+      </w:r>
+    </w:p>
+    <w:p>
+      <w:pPr>
+        <w:spacing w:line="259" w:lineRule="auto"/>
+        <w:ind w:firstLine="720"/>
+        <w:rPr>
+          <w:rFonts w:ascii="Times New Roman" w:hAnsi="Times New Roman" w:cs="Times New Roman"/>
+          <w:b/>
+          <w:bCs/>
+          <w:sz w:val="26"/>
+          <w:szCs w:val="26"/>
+        </w:rPr>
+      </w:pPr>
+      <w:r>
+        <w:rPr>
+          <w:rFonts w:ascii="Times New Roman" w:hAnsi="Times New Roman" w:cs="Times New Roman"/>
+          <w:b/>
+          <w:bCs/>
+          <w:sz w:val="26"/>
+          <w:szCs w:val="26"/>
+        </w:rPr>
+        <w:lastRenderedPageBreak/>
+        <w:t xml:space="preserve">Plugin </w:t>
+      </w:r>
+      <w:r>
+        <w:rPr>
+          <w:rFonts w:ascii="Times New Roman" w:hAnsi="Times New Roman" w:cs="Times New Roman"/>
+          <w:b/>
+          <w:bCs/>
+          <w:sz w:val="26"/>
+          <w:szCs w:val="26"/>
+        </w:rPr>
+        <w:t>UpdraftPlus: WordPress Backup &amp; Migration Plugin</w:t>
+      </w:r>
+    </w:p>
+    <w:p>
+      <w:pPr>
+        <w:spacing w:line="259" w:lineRule="auto"/>
+        <w:rPr>
+          <w:rFonts w:ascii="Times New Roman" w:hAnsi="Times New Roman" w:cs="Times New Roman"/>
+          <w:b/>
+          <w:bCs/>
+          <w:sz w:val="26"/>
+          <w:szCs w:val="26"/>
+        </w:rPr>
+      </w:pPr>
+      <w:r>
+        <w:rPr>
+          <w:noProof/>
+        </w:rPr>
+        <w:drawing>
+          <wp:inline distT="0" distB="0" distL="0" distR="0" wp14:anchorId="3747AE4F" wp14:editId="7C6B8F76">
+            <wp:extent cx="5943600" cy="3341370"/>
+            <wp:effectExtent l="0" t="0" r="0" b="0"/>
+            <wp:docPr id="393968975" name="Picture 1"/>
+            <wp:cNvGraphicFramePr>
+              <a:graphicFrameLocks xmlns:a="http://schemas.openxmlformats.org/drawingml/2006/main" noChangeAspect="1"/>
+            </wp:cNvGraphicFramePr>
+            <a:graphic xmlns:a="http://schemas.openxmlformats.org/drawingml/2006/main">
+              <a:graphicData uri="http://schemas.openxmlformats.org/drawingml/2006/picture">
+                <pic:pic xmlns:pic="http://schemas.openxmlformats.org/drawingml/2006/picture">
+                  <pic:nvPicPr>
+                    <pic:cNvPr id="393968975" name=""/>
+                    <pic:cNvPicPr/>
+                  </pic:nvPicPr>
+                  <pic:blipFill>
+                    <a:blip r:embed="rId7"/>
+                    <a:stretch>
+                      <a:fillRect/>
+                    </a:stretch>
+                  </pic:blipFill>
+                  <pic:spPr>
+                    <a:xfrm>
+                      <a:off x="0" y="0"/>
+                      <a:ext cx="5943600" cy="3341370"/>
+                    </a:xfrm>
+                    <a:prstGeom prst="rect">
+                      <a:avLst/>
+                    </a:prstGeom>
+                  </pic:spPr>
+                </pic:pic>
+              </a:graphicData>
+            </a:graphic>
+          </wp:inline>
+        </w:drawing>
+      </w:r>
+    </w:p>
+    <w:p>
+      <w:pPr>
+        <w:spacing w:line="259" w:lineRule="auto"/>
+        <w:ind w:firstLine="720"/>
+        <w:rPr>
+          <w:rFonts w:ascii="Times New Roman" w:hAnsi="Times New Roman" w:cs="Times New Roman"/>
+          <w:b/>
+          <w:bCs/>
+          <w:sz w:val="26"/>
+          <w:szCs w:val="26"/>
+        </w:rPr>
+      </w:pPr>
+      <w:r>
+        <w:rPr>
+          <w:rFonts w:ascii="Times New Roman" w:hAnsi="Times New Roman" w:cs="Times New Roman"/>
+          <w:b/>
+          <w:bCs/>
+          <w:sz w:val="26"/>
+          <w:szCs w:val="26"/>
+        </w:rPr>
+        <w:t xml:space="preserve">Theme </w:t>
+      </w:r>
+      <w:r>
+        <w:rPr>
+          <w:rFonts w:ascii="Times New Roman" w:hAnsi="Times New Roman" w:cs="Times New Roman"/>
+          <w:b/>
+          <w:bCs/>
+          <w:sz w:val="26"/>
+          <w:szCs w:val="26"/>
+        </w:rPr>
+        <w:t>AI News</w:t>
+      </w:r>
+    </w:p>
+    <w:p>
+      <w:pPr>
+        <w:spacing w:line="259" w:lineRule="auto"/>
+        <w:rPr>
+          <w:rFonts w:ascii="Times New Roman" w:hAnsi="Times New Roman" w:cs="Times New Roman"/>
+          <w:b/>
+          <w:bCs/>
+          <w:sz w:val="26"/>
+          <w:szCs w:val="26"/>
+        </w:rPr>
+      </w:pPr>
+      <w:r>
+        <w:rPr>
+          <w:noProof/>
+        </w:rPr>
+        <w:drawing>
+          <wp:inline distT="0" distB="0" distL="0" distR="0" wp14:anchorId="4C5DC269" wp14:editId="42FE284C">
+            <wp:extent cx="5943600" cy="3341370"/>
+            <wp:effectExtent l="0" t="0" r="0" b="0"/>
+            <wp:docPr id="1181222363" name="Picture 1" descr="A screenshot of a computer&#10;&#10;Description automatically generated"/>
+            <wp:cNvGraphicFramePr>
+              <a:graphicFrameLocks xmlns:a="http://schemas.openxmlformats.org/drawingml/2006/main" noChangeAspect="1"/>
+            </wp:cNvGraphicFramePr>
+            <a:graphic xmlns:a="http://schemas.openxmlformats.org/drawingml/2006/main">
+              <a:graphicData uri="http://schemas.openxmlformats.org/drawingml/2006/picture">
+                <pic:pic xmlns:pic="http://schemas.openxmlformats.org/drawingml/2006/picture">
+                  <pic:nvPicPr>
+                    <pic:cNvPr id="1181222363" name="Picture 1" descr="A screenshot of a computer&#10;&#10;Description automatically generated"/>
+                    <pic:cNvPicPr/>
+                  </pic:nvPicPr>
+                  <pic:blipFill>
+                    <a:blip r:embed="rId8"/>
+                    <a:stretch>
+                      <a:fillRect/>
+                    </a:stretch>
+                  </pic:blipFill>
+                  <pic:spPr>
+                    <a:xfrm>
+                      <a:off x="0" y="0"/>
+                      <a:ext cx="5943600" cy="3341370"/>
+                    </a:xfrm>
+                    <a:prstGeom prst="rect">
+                      <a:avLst/>
+                    </a:prstGeom>
+                  </pic:spPr>
+                </pic:pic>
+              </a:graphicData>
+            </a:graphic>
+          </wp:inline>
+        </w:drawing>
+      </w:r>
+    </w:p>
+    <w:p>
+      <w:pPr>
+        <w:spacing w:line="259" w:lineRule="auto"/>
+        <w:rPr>
+          <w:rFonts w:ascii="Times New Roman" w:hAnsi="Times New Roman" w:cs="Times New Roman"/>
+        </w:rPr>
+      </w:pPr>
+    </w:p>
+    <w:p>
+      <w:pPr>
+        <w:spacing w:line="259" w:lineRule="auto"/>
+        <w:rPr>
+          <w:rFonts w:ascii="Times New Roman" w:hAnsi="Times New Roman" w:cs="Times New Roman"/>
+        </w:rPr>
+      </w:pPr>
+    </w:p>
+    <w:p>
+      <w:pPr>
+        <w:spacing w:line="259" w:lineRule="auto"/>
+        <w:rPr>
+          <w:rFonts w:ascii="Times New Roman" w:hAnsi="Times New Roman" w:cs="Times New Roman"/>
+          <w:b/>
+          <w:bCs/>
+          <w:sz w:val="26"/>
+          <w:szCs w:val="26"/>
+        </w:rPr>
+      </w:pPr>
+      <w:r>
+        <w:rPr>
+          <w:rFonts w:ascii="Times New Roman" w:hAnsi="Times New Roman" w:cs="Times New Roman"/>
+          <w:b/>
+          <w:bCs/>
+          <w:sz w:val="26"/>
+          <w:szCs w:val="26"/>
+        </w:rPr>
+        <w:lastRenderedPageBreak/>
+        <w:t>Bước 2: Vào mục “Click vào Appearance &gt; Chọn Themes &gt; Chọn Active Theme “AI News” &gt; Chọn Customize”</w:t>
+      </w:r>
+    </w:p>
+    <w:p>
+      <w:pPr>
+        <w:spacing w:line="259" w:lineRule="auto"/>
+        <w:rPr>
+          <w:rFonts w:ascii="Times New Roman" w:hAnsi="Times New Roman" w:cs="Times New Roman"/>
+          <w:b/>
+          <w:bCs/>
+          <w:sz w:val="26"/>
+          <w:szCs w:val="26"/>
+        </w:rPr>
+      </w:pPr>
+      <w:r>
+        <w:rPr>
+          <w:noProof/>
+        </w:rPr>
+        <w:drawing>
+          <wp:inline distT="0" distB="0" distL="0" distR="0" wp14:anchorId="5D5BD312" wp14:editId="71DDAEA1">
+            <wp:extent cx="5943600" cy="3341370"/>
+            <wp:effectExtent l="0" t="0" r="0" b="0"/>
+            <wp:docPr id="2023359262" name="Picture 1" descr="A screenshot of a computer&#10;&#10;Description automatically generated"/>
+            <wp:cNvGraphicFramePr>
+              <a:graphicFrameLocks xmlns:a="http://schemas.openxmlformats.org/drawingml/2006/main" noChangeAspect="1"/>
+            </wp:cNvGraphicFramePr>
+            <a:graphic xmlns:a="http://schemas.openxmlformats.org/drawingml/2006/main">
+              <a:graphicData uri="http://schemas.openxmlformats.org/drawingml/2006/picture">
+                <pic:pic xmlns:pic="http://schemas.openxmlformats.org/drawingml/2006/picture">
+                  <pic:nvPicPr>
+                    <pic:cNvPr id="2023359262" name="Picture 1" descr="A screenshot of a computer&#10;&#10;Description automatically generated"/>
+                    <pic:cNvPicPr/>
+                  </pic:nvPicPr>
+                  <pic:blipFill>
+                    <a:blip r:embed="rId9"/>
+                    <a:stretch>
+                      <a:fillRect/>
+                    </a:stretch>
+                  </pic:blipFill>
+                  <pic:spPr>
+                    <a:xfrm>
+                      <a:off x="0" y="0"/>
+                      <a:ext cx="5943600" cy="3341370"/>
+                    </a:xfrm>
+                    <a:prstGeom prst="rect">
+                      <a:avLst/>
+                    </a:prstGeom>
+                  </pic:spPr>
+                </pic:pic>
+              </a:graphicData>
+            </a:graphic>
+          </wp:inline>
+        </w:drawing>
+      </w:r>
+    </w:p>
+    <w:p>
+      <w:pPr>
+        <w:spacing w:line="259" w:lineRule="auto"/>
+        <w:rPr>
+          <w:rFonts w:ascii="Times New Roman" w:hAnsi="Times New Roman" w:cs="Times New Roman"/>
+          <w:b/>
+          <w:bCs/>
+          <w:sz w:val="26"/>
+          <w:szCs w:val="26"/>
+        </w:rPr>
+      </w:pPr>
+      <w:r>
+        <w:rPr>
+          <w:rFonts w:ascii="Times New Roman" w:hAnsi="Times New Roman" w:cs="Times New Roman"/>
+          <w:b/>
+          <w:bCs/>
+          <w:sz w:val="26"/>
+          <w:szCs w:val="26"/>
+        </w:rPr>
+        <w:t xml:space="preserve">Bước 3: Chọn vào bút chỉnh sửa ở tên trang Web. </w:t>
+      </w:r>
+    </w:p>
+    <w:p>
+      <w:pPr>
+        <w:spacing w:line="259" w:lineRule="auto"/>
+        <w:rPr>
+          <w:rFonts w:ascii="Times New Roman" w:hAnsi="Times New Roman" w:cs="Times New Roman"/>
+          <w:b/>
+          <w:bCs/>
+          <w:sz w:val="26"/>
+          <w:szCs w:val="26"/>
+        </w:rPr>
+      </w:pPr>
+      <w:r>
+        <w:rPr>
+          <w:rFonts w:ascii="Times New Roman" w:hAnsi="Times New Roman" w:cs="Times New Roman"/>
+          <w:b/>
+          <w:bCs/>
+          <w:sz w:val="26"/>
+          <w:szCs w:val="26"/>
+        </w:rPr>
+        <w:tab/>
+        <w:t>Ở mục “Site Title” – điền thông tin cho tên trang web</w:t>
+      </w:r>
+    </w:p>
+    <w:p>
+      <w:pPr>
+        <w:spacing w:line="259" w:lineRule="auto"/>
+        <w:rPr>
+          <w:rFonts w:ascii="Times New Roman" w:hAnsi="Times New Roman" w:cs="Times New Roman"/>
+          <w:b/>
+          <w:bCs/>
+          <w:sz w:val="26"/>
+          <w:szCs w:val="26"/>
+        </w:rPr>
+      </w:pPr>
+      <w:r>
+        <w:rPr>
+          <w:rFonts w:ascii="Times New Roman" w:hAnsi="Times New Roman" w:cs="Times New Roman"/>
+          <w:b/>
+          <w:bCs/>
+          <w:sz w:val="26"/>
+          <w:szCs w:val="26"/>
+        </w:rPr>
+        <w:tab/>
+        <w:t>Ở mục “Tagline” – điền tên thẻ (mô tả) cho trang web</w:t>
+      </w:r>
+    </w:p>
+    <w:p>
+      <w:pPr>
+        <w:spacing w:line="259" w:lineRule="auto"/>
+        <w:rPr>
+          <w:rFonts w:ascii="Times New Roman" w:hAnsi="Times New Roman" w:cs="Times New Roman"/>
+        </w:rPr>
+      </w:pPr>
+      <w:r>
+        <w:rPr>
+          <w:noProof/>
+        </w:rPr>
+        <w:drawing>
+          <wp:inline distT="0" distB="0" distL="0" distR="0" wp14:anchorId="693D675E" wp14:editId="0ED6018D">
+            <wp:extent cx="5943600" cy="3341370"/>
+            <wp:effectExtent l="0" t="0" r="0" b="0"/>
+            <wp:docPr id="2038830606" name="Picture 1" descr="A screenshot of a computer&#10;&#10;Description automatically generated"/>
+            <wp:cNvGraphicFramePr>
+              <a:graphicFrameLocks xmlns:a="http://schemas.openxmlformats.org/drawingml/2006/main" noChangeAspect="1"/>
+            </wp:cNvGraphicFramePr>
+            <a:graphic xmlns:a="http://schemas.openxmlformats.org/drawingml/2006/main">
+              <a:graphicData uri="http://schemas.openxmlformats.org/drawingml/2006/picture">
+                <pic:pic xmlns:pic="http://schemas.openxmlformats.org/drawingml/2006/picture">
+                  <pic:nvPicPr>
+                    <pic:cNvPr id="2038830606" name="Picture 1" descr="A screenshot of a computer&#10;&#10;Description automatically generated"/>
+                    <pic:cNvPicPr/>
+                  </pic:nvPicPr>
+                  <pic:blipFill>
+                    <a:blip r:embed="rId10"/>
+                    <a:stretch>
+                      <a:fillRect/>
+                    </a:stretch>
+                  </pic:blipFill>
+                  <pic:spPr>
+                    <a:xfrm>
+                      <a:off x="0" y="0"/>
+                      <a:ext cx="5943600" cy="3341370"/>
+                    </a:xfrm>
+                    <a:prstGeom prst="rect">
+                      <a:avLst/>
+                    </a:prstGeom>
+                  </pic:spPr>
+                </pic:pic>
+              </a:graphicData>
+            </a:graphic>
+          </wp:inline>
+        </w:drawing>
+      </w:r>
+    </w:p>
+    <w:p>
+      <w:pPr>
+        <w:spacing w:line="259" w:lineRule="auto"/>
+        <w:rPr>
+          <w:rFonts w:ascii="Times New Roman" w:hAnsi="Times New Roman" w:cs="Times New Roman"/>
+          <w:b/>
+          <w:bCs/>
+          <w:sz w:val="26"/>
+          <w:szCs w:val="26"/>
+        </w:rPr>
+      </w:pPr>
+      <w:r>
+        <w:rPr>
+          <w:rFonts w:ascii="Times New Roman" w:hAnsi="Times New Roman" w:cs="Times New Roman"/>
+          <w:b/>
+          <w:bCs/>
+          <w:sz w:val="26"/>
+          <w:szCs w:val="26"/>
+        </w:rPr>
+        <w:lastRenderedPageBreak/>
+        <w:t>Bước 4:</w:t>
+      </w:r>
+      <w:r>
+        <w:rPr>
+          <w:rFonts w:ascii="Times New Roman" w:hAnsi="Times New Roman" w:cs="Times New Roman"/>
+          <w:b/>
+          <w:bCs/>
+          <w:sz w:val="26"/>
+          <w:szCs w:val="26"/>
+        </w:rPr>
+        <w:t xml:space="preserve"> N</w:t>
+      </w:r>
+      <w:r>
+        <w:rPr>
+          <w:rFonts w:ascii="Times New Roman" w:hAnsi="Times New Roman" w:cs="Times New Roman"/>
+          <w:b/>
+          <w:bCs/>
+          <w:sz w:val="26"/>
+          <w:szCs w:val="26"/>
+        </w:rPr>
+        <w:t>hấn “Publish”. Nhấn nút “ &lt; “ để rời khỏi giao diện “Site Identity”</w:t>
+      </w:r>
+      <w:r>
+        <w:rPr>
+          <w:rFonts w:ascii="Times New Roman" w:hAnsi="Times New Roman" w:cs="Times New Roman"/>
+          <w:b/>
+          <w:bCs/>
+          <w:sz w:val="26"/>
+          <w:szCs w:val="26"/>
+        </w:rPr>
+        <w:t>. Ở giao diện chính “Customize”, chọn Menus &gt; Click “Create a new menu”.</w:t>
+      </w:r>
+    </w:p>
+    <w:p>
+      <w:pPr>
+        <w:spacing w:line="259" w:lineRule="auto"/>
+        <w:rPr>
+          <w:rFonts w:ascii="Times New Roman" w:hAnsi="Times New Roman" w:cs="Times New Roman"/>
+          <w:b/>
+          <w:bCs/>
+          <w:sz w:val="26"/>
+          <w:szCs w:val="26"/>
+        </w:rPr>
+      </w:pPr>
+      <w:r>
+        <w:rPr>
+          <w:rFonts w:ascii="Times New Roman" w:hAnsi="Times New Roman" w:cs="Times New Roman"/>
+          <w:b/>
+          <w:bCs/>
+          <w:sz w:val="26"/>
+          <w:szCs w:val="26"/>
+        </w:rPr>
+        <w:tab/>
+        <w:t>Ở mục “Menu Name” – điền tên menu.</w:t>
+      </w:r>
+    </w:p>
+    <w:p>
+      <w:pPr>
+        <w:spacing w:line="259" w:lineRule="auto"/>
+        <w:rPr>
+          <w:rFonts w:ascii="Times New Roman" w:hAnsi="Times New Roman" w:cs="Times New Roman"/>
+          <w:b/>
+          <w:bCs/>
+          <w:sz w:val="26"/>
+          <w:szCs w:val="26"/>
+        </w:rPr>
+      </w:pPr>
+      <w:r>
+        <w:rPr>
+          <w:rFonts w:ascii="Times New Roman" w:hAnsi="Times New Roman" w:cs="Times New Roman"/>
+          <w:b/>
+          <w:bCs/>
+          <w:sz w:val="26"/>
+          <w:szCs w:val="26"/>
+        </w:rPr>
+        <w:tab/>
+        <w:t>Ở mục “Menu Locations”, click vào ô “Primary” – đặt menu trở thành menu chín</w:t>
+      </w:r>
+      <w:r>
+        <w:rPr>
+          <w:rFonts w:ascii="Times New Roman" w:hAnsi="Times New Roman" w:cs="Times New Roman"/>
+          <w:b/>
+          <w:bCs/>
+          <w:sz w:val="26"/>
+          <w:szCs w:val="26"/>
+        </w:rPr>
+        <w:t>h</w:t>
+      </w:r>
+      <w:r>
+        <w:rPr>
+          <w:rFonts w:ascii="Times New Roman" w:hAnsi="Times New Roman" w:cs="Times New Roman"/>
+          <w:b/>
+          <w:bCs/>
+          <w:sz w:val="26"/>
+          <w:szCs w:val="26"/>
+        </w:rPr>
+        <w:t>. Nhấn “Next”.</w:t>
+      </w:r>
+    </w:p>
+    <w:p>
+      <w:pPr>
+        <w:spacing w:line="259" w:lineRule="auto"/>
+        <w:rPr>
+          <w:rFonts w:ascii="Times New Roman" w:hAnsi="Times New Roman" w:cs="Times New Roman"/>
+          <w:b/>
+          <w:bCs/>
+          <w:sz w:val="26"/>
+          <w:szCs w:val="26"/>
+        </w:rPr>
+      </w:pPr>
+      <w:r>
+        <w:rPr>
+          <w:noProof/>
+        </w:rPr>
+        <w:drawing>
+          <wp:inline distT="0" distB="0" distL="0" distR="0" wp14:anchorId="26364790" wp14:editId="1C21369E">
+            <wp:extent cx="5943600" cy="3341370"/>
+            <wp:effectExtent l="0" t="0" r="0" b="0"/>
+            <wp:docPr id="98263539" name="Picture 1" descr="A screenshot of a computer&#10;&#10;Description automatically generated"/>
+            <wp:cNvGraphicFramePr>
+              <a:graphicFrameLocks xmlns:a="http://schemas.openxmlformats.org/drawingml/2006/main" noChangeAspect="1"/>
+            </wp:cNvGraphicFramePr>
+            <a:graphic xmlns:a="http://schemas.openxmlformats.org/drawingml/2006/main">
+              <a:graphicData uri="http://schemas.openxmlformats.org/drawingml/2006/picture">
+                <pic:pic xmlns:pic="http://schemas.openxmlformats.org/drawingml/2006/picture">
+                  <pic:nvPicPr>
+                    <pic:cNvPr id="98263539" name="Picture 1" descr="A screenshot of a computer&#10;&#10;Description automatically generated"/>
+                    <pic:cNvPicPr/>
+                  </pic:nvPicPr>
+                  <pic:blipFill>
+                    <a:blip r:embed="rId11"/>
+                    <a:stretch>
+                      <a:fillRect/>
+                    </a:stretch>
+                  </pic:blipFill>
+                  <pic:spPr>
+                    <a:xfrm>
+                      <a:off x="0" y="0"/>
+                      <a:ext cx="5943600" cy="3341370"/>
+                    </a:xfrm>
+                    <a:prstGeom prst="rect">
+                      <a:avLst/>
+                    </a:prstGeom>
+                  </pic:spPr>
+                </pic:pic>
+              </a:graphicData>
+            </a:graphic>
+          </wp:inline>
+        </w:drawing>
+      </w:r>
+    </w:p>
+    <w:p>
+      <w:pPr>
+        <w:spacing w:line="259" w:lineRule="auto"/>
+        <w:rPr>
+          <w:rFonts w:ascii="Times New Roman" w:hAnsi="Times New Roman" w:cs="Times New Roman"/>
+          <w:b/>
+          <w:bCs/>
+          <w:sz w:val="26"/>
+          <w:szCs w:val="26"/>
+        </w:rPr>
+      </w:pPr>
+      <w:r>
+        <w:rPr>
+          <w:rFonts w:ascii="Times New Roman" w:hAnsi="Times New Roman" w:cs="Times New Roman"/>
+          <w:b/>
+          <w:bCs/>
+          <w:sz w:val="26"/>
+          <w:szCs w:val="26"/>
+        </w:rPr>
+        <w:t>Bước 5: Click vào “Add Items” và chọn các Items cần thiết</w:t>
+      </w:r>
+      <w:r>
+        <w:rPr>
+          <w:rFonts w:ascii="Times New Roman" w:hAnsi="Times New Roman" w:cs="Times New Roman"/>
+          <w:b/>
+          <w:bCs/>
+          <w:sz w:val="26"/>
+          <w:szCs w:val="26"/>
+        </w:rPr>
+        <w:t>. Sau đó nhấn Publish.</w:t>
+      </w:r>
+    </w:p>
+    <w:p>
+      <w:pPr>
+        <w:spacing w:line="259" w:lineRule="auto"/>
+        <w:rPr>
+          <w:rFonts w:ascii="Times New Roman" w:hAnsi="Times New Roman" w:cs="Times New Roman"/>
+        </w:rPr>
+      </w:pPr>
+      <w:r>
+        <w:rPr>
+          <w:noProof/>
+        </w:rPr>
+        <w:drawing>
+          <wp:inline distT="0" distB="0" distL="0" distR="0" wp14:anchorId="4BDFE632" wp14:editId="4EDA262F">
+            <wp:extent cx="5943600" cy="3124200"/>
+            <wp:effectExtent l="0" t="0" r="0" b="0"/>
+            <wp:docPr id="1989782559" name="Picture 1" descr="A screenshot of a computer&#10;&#10;Description automatically generated"/>
+            <wp:cNvGraphicFramePr>
+              <a:graphicFrameLocks xmlns:a="http://schemas.openxmlformats.org/drawingml/2006/main" noChangeAspect="1"/>
+            </wp:cNvGraphicFramePr>
+            <a:graphic xmlns:a="http://schemas.openxmlformats.org/drawingml/2006/main">
+              <a:graphicData uri="http://schemas.openxmlformats.org/drawingml/2006/picture">
+                <pic:pic xmlns:pic="http://schemas.openxmlformats.org/drawingml/2006/picture">
+                  <pic:nvPicPr>
+                    <pic:cNvPr id="1989782559" name="Picture 1" descr="A screenshot of a computer&#10;&#10;Description automatically generated"/>
+                    <pic:cNvPicPr/>
+                  </pic:nvPicPr>
+                  <pic:blipFill>
+                    <a:blip r:embed="rId12"/>
+                    <a:stretch>
+                      <a:fillRect/>
+                    </a:stretch>
+                  </pic:blipFill>
+                  <pic:spPr>
+                    <a:xfrm>
+                      <a:off x="0" y="0"/>
+                      <a:ext cx="5943600" cy="3124200"/>
+                    </a:xfrm>
+                    <a:prstGeom prst="rect">
+                      <a:avLst/>
+                    </a:prstGeom>
+                  </pic:spPr>
+                </pic:pic>
+              </a:graphicData>
+            </a:graphic>
+          </wp:inline>
+        </w:drawing>
+      </w:r>
+    </w:p>
+    <w:p>
+      <w:pPr>
+        <w:spacing w:line="259" w:lineRule="auto"/>
+        <w:rPr>
+          <w:rFonts w:ascii="Times New Roman" w:hAnsi="Times New Roman" w:cs="Times New Roman"/>
+          <w:b/>
+          <w:bCs/>
+          <w:sz w:val="26"/>
+          <w:szCs w:val="26"/>
+        </w:rPr>
+      </w:pPr>
+      <w:r>
+        <w:rPr>
+          <w:rFonts w:ascii="Times New Roman" w:hAnsi="Times New Roman" w:cs="Times New Roman"/>
+          <w:b/>
+          <w:bCs/>
+          <w:sz w:val="26"/>
+          <w:szCs w:val="26"/>
+        </w:rPr>
+        <w:lastRenderedPageBreak/>
+        <w:t>Bước 6</w:t>
+      </w:r>
+      <w:r>
+        <w:rPr>
+          <w:rFonts w:ascii="Times New Roman" w:hAnsi="Times New Roman" w:cs="Times New Roman"/>
+          <w:b/>
+          <w:bCs/>
+          <w:sz w:val="26"/>
+          <w:szCs w:val="26"/>
+        </w:rPr>
+        <w:t>: Thêm các bài viết.</w:t>
+      </w:r>
+    </w:p>
+    <w:p>
+      <w:pPr>
+        <w:spacing w:line="259" w:lineRule="auto"/>
+        <w:rPr>
+          <w:rFonts w:ascii="Times New Roman" w:hAnsi="Times New Roman" w:cs="Times New Roman"/>
+        </w:rPr>
+      </w:pPr>
+      <w:r>
+        <w:rPr>
+          <w:noProof/>
+        </w:rPr>
+        <w:drawing>
+          <wp:inline distT="0" distB="0" distL="0" distR="0" wp14:anchorId="166533F3" wp14:editId="7CB3DFD9">
+            <wp:extent cx="5943600" cy="3341370"/>
+            <wp:effectExtent l="0" t="0" r="0" b="0"/>
+            <wp:docPr id="1207274888" name="Picture 1"/>
+            <wp:cNvGraphicFramePr>
+              <a:graphicFrameLocks xmlns:a="http://schemas.openxmlformats.org/drawingml/2006/main" noChangeAspect="1"/>
+            </wp:cNvGraphicFramePr>
+            <a:graphic xmlns:a="http://schemas.openxmlformats.org/drawingml/2006/main">
+              <a:graphicData uri="http://schemas.openxmlformats.org/drawingml/2006/picture">
+                <pic:pic xmlns:pic="http://schemas.openxmlformats.org/drawingml/2006/picture">
+                  <pic:nvPicPr>
+                    <pic:cNvPr id="1207274888" name=""/>
+                    <pic:cNvPicPr/>
+                  </pic:nvPicPr>
+                  <pic:blipFill>
+                    <a:blip r:embed="rId13"/>
+                    <a:stretch>
+                      <a:fillRect/>
+                    </a:stretch>
+                  </pic:blipFill>
+                  <pic:spPr>
+                    <a:xfrm>
+                      <a:off x="0" y="0"/>
+                      <a:ext cx="5943600" cy="3341370"/>
+                    </a:xfrm>
+                    <a:prstGeom prst="rect">
+                      <a:avLst/>
+                    </a:prstGeom>
+                  </pic:spPr>
+                </pic:pic>
+              </a:graphicData>
+            </a:graphic>
+          </wp:inline>
+        </w:drawing>
+      </w:r>
+    </w:p>
+    <w:p>
+      <w:pPr>
+        <w:spacing w:line="259" w:lineRule="auto"/>
+        <w:rPr>
+          <w:rFonts w:ascii="Times New Roman" w:hAnsi="Times New Roman" w:cs="Times New Roman"/>
+          <w:b/>
+          <w:bCs/>
+        </w:rPr>
+      </w:pPr>
+      <w:r>
+        <w:rPr>
+          <w:rFonts w:ascii="Times New Roman" w:hAnsi="Times New Roman" w:cs="Times New Roman"/>
+          <w:b/>
+          <w:bCs/>
+        </w:rPr>
+        <w:t>Hoàn thành mục tiêu</w:t>
+      </w:r>
+    </w:p>
+    <w:p>
+      <w:pPr>
+        <w:pStyle w:val="Heading1"/>
+        <w:rPr>
+          <w:rFonts w:ascii="Times New Roman" w:hAnsi="Times New Roman" w:cs="Times New Roman"/>
+        </w:rPr>
+      </w:pPr>
+    </w:p>
+    <w:p>
+      <w:pPr>
+        <w:pStyle w:val="Heading1"/>
+        <w:rPr>
+          <w:rFonts w:ascii="Times New Roman" w:hAnsi="Times New Roman" w:cs="Times New Roman"/>
+        </w:rPr>
+      </w:pPr>
+      <w:r>
+        <w:rPr>
+          <w:rFonts w:ascii="Times New Roman" w:hAnsi="Times New Roman" w:cs="Times New Roman"/>
+        </w:rPr>
+        <w:br w:type="column"/>
+      </w:r>
+      <w:r>
+        <w:rPr>
+          <w:rFonts w:ascii="Times New Roman" w:hAnsi="Times New Roman" w:cs="Times New Roman"/>
+        </w:rPr>
+        <w:lastRenderedPageBreak/>
+        <w:t>KẾT QUẢ</w:t>
+      </w:r>
+    </w:p>
+    <w:p>
+      <w:pPr>
+        <w:rPr>
+          <w:rFonts w:ascii="Times New Roman" w:hAnsi="Times New Roman" w:cs="Times New Roman"/>
+          <w:b/>
+          <w:bCs/>
+          <w:sz w:val="26"/>
+          <w:szCs w:val="26"/>
+        </w:rPr>
+      </w:pPr>
+      <w:r>
+        <w:rPr>
+          <w:rFonts w:ascii="Times New Roman" w:hAnsi="Times New Roman" w:cs="Times New Roman"/>
+          <w:b/>
+          <w:bCs/>
+          <w:sz w:val="26"/>
+          <w:szCs w:val="26"/>
+        </w:rPr>
+        <w:t>Trang chủ - Home</w:t>
+      </w:r>
+    </w:p>
+    <w:p>
+      <w:pPr>
+        <w:rPr>
+          <w:rFonts w:ascii="Times New Roman" w:hAnsi="Times New Roman" w:cs="Times New Roman"/>
+          <w:b/>
+          <w:bCs/>
+          <w:sz w:val="26"/>
+          <w:szCs w:val="26"/>
+        </w:rPr>
+      </w:pPr>
+      <w:r>
+        <w:rPr>
+          <w:noProof/>
+        </w:rPr>
+        <w:drawing>
+          <wp:inline distT="0" distB="0" distL="0" distR="0" wp14:anchorId="6B69B892" wp14:editId="14011821">
+            <wp:extent cx="5943600" cy="3341370"/>
+            <wp:effectExtent l="0" t="0" r="0" b="0"/>
+            <wp:docPr id="438875175" name="Picture 1" descr="A screenshot of a computer&#10;&#10;Description automatically generated"/>
+            <wp:cNvGraphicFramePr>
+              <a:graphicFrameLocks xmlns:a="http://schemas.openxmlformats.org/drawingml/2006/main" noChangeAspect="1"/>
+            </wp:cNvGraphicFramePr>
+            <a:graphic xmlns:a="http://schemas.openxmlformats.org/drawingml/2006/main">
+              <a:graphicData uri="http://schemas.openxmlformats.org/drawingml/2006/picture">
+                <pic:pic xmlns:pic="http://schemas.openxmlformats.org/drawingml/2006/picture">
+                  <pic:nvPicPr>
+                    <pic:cNvPr id="438875175" name="Picture 1" descr="A screenshot of a computer&#10;&#10;Description automatically generated"/>
+                    <pic:cNvPicPr/>
+                  </pic:nvPicPr>
+                  <pic:blipFill>
+                    <a:blip r:embed="rId14"/>
+                    <a:stretch>
+                      <a:fillRect/>
+                    </a:stretch>
+                  </pic:blipFill>
+                  <pic:spPr>
+                    <a:xfrm>
+                      <a:off x="0" y="0"/>
+                      <a:ext cx="5943600" cy="3341370"/>
+                    </a:xfrm>
+                    <a:prstGeom prst="rect">
+                      <a:avLst/>
+                    </a:prstGeom>
+                  </pic:spPr>
+                </pic:pic>
+              </a:graphicData>
+            </a:graphic>
+          </wp:inline>
+        </w:drawing>
+      </w:r>
+    </w:p>
+    <w:p>
+      <w:pPr>
+        <w:rPr>
+          <w:rFonts w:ascii="Times New Roman" w:hAnsi="Times New Roman" w:cs="Times New Roman"/>
+          <w:b/>
+          <w:bCs/>
+          <w:sz w:val="26"/>
+          <w:szCs w:val="26"/>
+        </w:rPr>
+      </w:pPr>
+      <w:r>
+        <w:rPr>
+          <w:noProof/>
+        </w:rPr>
+        <w:drawing>
+          <wp:inline distT="0" distB="0" distL="0" distR="0" wp14:anchorId="045534FA" wp14:editId="59187B6A">
+            <wp:extent cx="5943600" cy="3341370"/>
+            <wp:effectExtent l="0" t="0" r="0" b="0"/>
+            <wp:docPr id="21242480" name="Picture 1" descr="A screenshot of a computer&#10;&#10;Description automatically generated"/>
+            <wp:cNvGraphicFramePr>
+              <a:graphicFrameLocks xmlns:a="http://schemas.openxmlformats.org/drawingml/2006/main" noChangeAspect="1"/>
+            </wp:cNvGraphicFramePr>
+            <a:graphic xmlns:a="http://schemas.openxmlformats.org/drawingml/2006/main">
+              <a:graphicData uri="http://schemas.openxmlformats.org/drawingml/2006/picture">
+                <pic:pic xmlns:pic="http://schemas.openxmlformats.org/drawingml/2006/picture">
+                  <pic:nvPicPr>
+                    <pic:cNvPr id="21242480" name="Picture 1" descr="A screenshot of a computer&#10;&#10;Description automatically generated"/>
+                    <pic:cNvPicPr/>
+                  </pic:nvPicPr>
+                  <pic:blipFill>
+                    <a:blip r:embed="rId15"/>
+                    <a:stretch>
+                      <a:fillRect/>
+                    </a:stretch>
+                  </pic:blipFill>
+                  <pic:spPr>
+                    <a:xfrm>
+                      <a:off x="0" y="0"/>
+                      <a:ext cx="5943600" cy="3341370"/>
+                    </a:xfrm>
+                    <a:prstGeom prst="rect">
+                      <a:avLst/>
+                    </a:prstGeom>
+                  </pic:spPr>
+                </pic:pic>
+              </a:graphicData>
+            </a:graphic>
+          </wp:inline>
+        </w:drawing>
+      </w:r>
+    </w:p>
+    <w:p>
+      <w:pPr>
+        <w:rPr>
+          <w:rFonts w:ascii="Times New Roman" w:hAnsi="Times New Roman" w:cs="Times New Roman"/>
+          <w:b/>
+          <w:bCs/>
+          <w:sz w:val="26"/>
+          <w:szCs w:val="26"/>
+        </w:rPr>
+      </w:pPr>
+      <w:r>
+        <w:rPr>
+          <w:noProof/>
+        </w:rPr>
+        <w:lastRenderedPageBreak/>
+        <w:drawing>
+          <wp:inline distT="0" distB="0" distL="0" distR="0" wp14:anchorId="496C8B27" wp14:editId="79515411">
+            <wp:extent cx="5943600" cy="3341370"/>
+            <wp:effectExtent l="0" t="0" r="0" b="0"/>
+            <wp:docPr id="651633996" name="Picture 1" descr="A screenshot of a computer&#10;&#10;Description automatically generated"/>
+            <wp:cNvGraphicFramePr>
+              <a:graphicFrameLocks xmlns:a="http://schemas.openxmlformats.org/drawingml/2006/main" noChangeAspect="1"/>
+            </wp:cNvGraphicFramePr>
+            <a:graphic xmlns:a="http://schemas.openxmlformats.org/drawingml/2006/main">
+              <a:graphicData uri="http://schemas.openxmlformats.org/drawingml/2006/picture">
+                <pic:pic xmlns:pic="http://schemas.openxmlformats.org/drawingml/2006/picture">
+                  <pic:nvPicPr>
+                    <pic:cNvPr id="651633996" name="Picture 1" descr="A screenshot of a computer&#10;&#10;Description automatically generated"/>
+                    <pic:cNvPicPr/>
+                  </pic:nvPicPr>
+                  <pic:blipFill>
+                    <a:blip r:embed="rId16"/>
+                    <a:stretch>
+                      <a:fillRect/>
+                    </a:stretch>
+                  </pic:blipFill>
+                  <pic:spPr>
+                    <a:xfrm>
+                      <a:off x="0" y="0"/>
+                      <a:ext cx="5943600" cy="3341370"/>
+                    </a:xfrm>
+                    <a:prstGeom prst="rect">
+                      <a:avLst/>
+                    </a:prstGeom>
+                  </pic:spPr>
+                </pic:pic>
+              </a:graphicData>
+            </a:graphic>
+          </wp:inline>
+        </w:drawing>
+      </w:r>
+    </w:p>
+    <w:p>
+      <w:pPr>
+        <w:rPr>
+          <w:rFonts w:ascii="Times New Roman" w:hAnsi="Times New Roman" w:cs="Times New Roman"/>
+          <w:b/>
+          <w:bCs/>
+          <w:sz w:val="26"/>
+          <w:szCs w:val="26"/>
+        </w:rPr>
+      </w:pPr>
+      <w:r>
+        <w:rPr>
+          <w:noProof/>
+        </w:rPr>
+        <w:drawing>
+          <wp:inline distT="0" distB="0" distL="0" distR="0" wp14:anchorId="7970FC2A" wp14:editId="12DF014E">
+            <wp:extent cx="5943600" cy="3341370"/>
+            <wp:effectExtent l="0" t="0" r="0" b="0"/>
+            <wp:docPr id="1189485181" name="Picture 1" descr="A screenshot of a computer&#10;&#10;Description automatically generated"/>
+            <wp:cNvGraphicFramePr>
+              <a:graphicFrameLocks xmlns:a="http://schemas.openxmlformats.org/drawingml/2006/main" noChangeAspect="1"/>
+            </wp:cNvGraphicFramePr>
+            <a:graphic xmlns:a="http://schemas.openxmlformats.org/drawingml/2006/main">
+              <a:graphicData uri="http://schemas.openxmlformats.org/drawingml/2006/picture">
+                <pic:pic xmlns:pic="http://schemas.openxmlformats.org/drawingml/2006/picture">
+                  <pic:nvPicPr>
+                    <pic:cNvPr id="1189485181" name="Picture 1" descr="A screenshot of a computer&#10;&#10;Description automatically generated"/>
+                    <pic:cNvPicPr/>
+                  </pic:nvPicPr>
+                  <pic:blipFill>
+                    <a:blip r:embed="rId17"/>
+                    <a:stretch>
+                      <a:fillRect/>
+                    </a:stretch>
+                  </pic:blipFill>
+                  <pic:spPr>
+                    <a:xfrm>
+                      <a:off x="0" y="0"/>
+                      <a:ext cx="5943600" cy="3341370"/>
+                    </a:xfrm>
+                    <a:prstGeom prst="rect">
+                      <a:avLst/>
+                    </a:prstGeom>
+                  </pic:spPr>
+                </pic:pic>
+              </a:graphicData>
+            </a:graphic>
+          </wp:inline>
+        </w:drawing>
+      </w:r>
+    </w:p>
+    <w:p>
+      <w:pPr>
+        <w:rPr>
+          <w:rFonts w:ascii="Times New Roman" w:hAnsi="Times New Roman" w:cs="Times New Roman"/>
+          <w:b/>
+          <w:bCs/>
+          <w:sz w:val="26"/>
+          <w:szCs w:val="26"/>
+        </w:rPr>
+      </w:pPr>
+      <w:r>
+        <w:rPr>
+          <w:noProof/>
+        </w:rPr>
+        <w:lastRenderedPageBreak/>
+        <w:drawing>
+          <wp:inline distT="0" distB="0" distL="0" distR="0" wp14:anchorId="6A67A9E0" wp14:editId="1A8AE054">
+            <wp:extent cx="5943600" cy="3341370"/>
+            <wp:effectExtent l="0" t="0" r="0" b="0"/>
+            <wp:docPr id="99516321" name="Picture 1" descr="A screenshot of a computer&#10;&#10;Description automatically generated"/>
+            <wp:cNvGraphicFramePr>
+              <a:graphicFrameLocks xmlns:a="http://schemas.openxmlformats.org/drawingml/2006/main" noChangeAspect="1"/>
+            </wp:cNvGraphicFramePr>
+            <a:graphic xmlns:a="http://schemas.openxmlformats.org/drawingml/2006/main">
+              <a:graphicData uri="http://schemas.openxmlformats.org/drawingml/2006/picture">
+                <pic:pic xmlns:pic="http://schemas.openxmlformats.org/drawingml/2006/picture">
+                  <pic:nvPicPr>
+                    <pic:cNvPr id="99516321" name="Picture 1" descr="A screenshot of a computer&#10;&#10;Description automatically generated"/>
+                    <pic:cNvPicPr/>
+                  </pic:nvPicPr>
+                  <pic:blipFill>
+                    <a:blip r:embed="rId18"/>
+                    <a:stretch>
+                      <a:fillRect/>
+                    </a:stretch>
+                  </pic:blipFill>
+                  <pic:spPr>
+                    <a:xfrm>
+                      <a:off x="0" y="0"/>
+                      <a:ext cx="5943600" cy="3341370"/>
+                    </a:xfrm>
+                    <a:prstGeom prst="rect">
+                      <a:avLst/>
+                    </a:prstGeom>
+                  </pic:spPr>
+                </pic:pic>
+              </a:graphicData>
+            </a:graphic>
+          </wp:inline>
+        </w:drawing>
+      </w:r>
+    </w:p>
+    <w:p>
+      <w:pPr>
+        <w:rPr>
+          <w:rFonts w:ascii="Times New Roman" w:hAnsi="Times New Roman" w:cs="Times New Roman"/>
+          <w:b/>
+          <w:bCs/>
+          <w:sz w:val="26"/>
+          <w:szCs w:val="26"/>
+        </w:rPr>
+      </w:pPr>
+      <w:r>
+        <w:rPr>
+          <w:rFonts w:ascii="Times New Roman" w:hAnsi="Times New Roman" w:cs="Times New Roman"/>
+          <w:b/>
+          <w:bCs/>
+          <w:sz w:val="26"/>
+          <w:szCs w:val="26"/>
+        </w:rPr>
+        <w:t>Trang “About Us”</w:t>
+      </w:r>
+    </w:p>
+    <w:p>
+      <w:pPr>
+        <w:rPr>
+          <w:rFonts w:ascii="Times New Roman" w:hAnsi="Times New Roman" w:cs="Times New Roman"/>
+          <w:b/>
+          <w:bCs/>
+          <w:sz w:val="26"/>
+          <w:szCs w:val="26"/>
+        </w:rPr>
+      </w:pPr>
+      <w:r>
+        <w:rPr>
+          <w:noProof/>
+        </w:rPr>
+        <w:drawing>
+          <wp:inline distT="0" distB="0" distL="0" distR="0" wp14:anchorId="61777522" wp14:editId="4D6D0E2D">
+            <wp:extent cx="5943600" cy="3341370"/>
+            <wp:effectExtent l="0" t="0" r="0" b="0"/>
+            <wp:docPr id="984161850" name="Picture 1" descr="A screenshot of a computer&#10;&#10;Description automatically generated"/>
+            <wp:cNvGraphicFramePr>
+              <a:graphicFrameLocks xmlns:a="http://schemas.openxmlformats.org/drawingml/2006/main" noChangeAspect="1"/>
+            </wp:cNvGraphicFramePr>
+            <a:graphic xmlns:a="http://schemas.openxmlformats.org/drawingml/2006/main">
+              <a:graphicData uri="http://schemas.openxmlformats.org/drawingml/2006/picture">
+                <pic:pic xmlns:pic="http://schemas.openxmlformats.org/drawingml/2006/picture">
+                  <pic:nvPicPr>
+                    <pic:cNvPr id="984161850" name="Picture 1" descr="A screenshot of a computer&#10;&#10;Description automatically generated"/>
+                    <pic:cNvPicPr/>
+                  </pic:nvPicPr>
+                  <pic:blipFill>
+                    <a:blip r:embed="rId19"/>
+                    <a:stretch>
+                      <a:fillRect/>
+                    </a:stretch>
+                  </pic:blipFill>
+                  <pic:spPr>
+                    <a:xfrm>
+                      <a:off x="0" y="0"/>
+                      <a:ext cx="5943600" cy="3341370"/>
+                    </a:xfrm>
+                    <a:prstGeom prst="rect">
+                      <a:avLst/>
+                    </a:prstGeom>
+                  </pic:spPr>
+                </pic:pic>
+              </a:graphicData>
+            </a:graphic>
+          </wp:inline>
+        </w:drawing>
+      </w:r>
+    </w:p>
+    <w:p>
+      <w:pPr>
+        <w:rPr>
+          <w:rFonts w:ascii="Times New Roman" w:hAnsi="Times New Roman" w:cs="Times New Roman"/>
+          <w:b/>
+          <w:bCs/>
+          <w:sz w:val="26"/>
+          <w:szCs w:val="26"/>
+        </w:rPr>
+      </w:pPr>
+      <w:r>
+        <w:rPr>
+          <w:noProof/>
+        </w:rPr>
+        <w:lastRenderedPageBreak/>
+        <w:drawing>
+          <wp:inline distT="0" distB="0" distL="0" distR="0" wp14:anchorId="0256FBDC" wp14:editId="40D66D91">
+            <wp:extent cx="5943600" cy="3341370"/>
+            <wp:effectExtent l="0" t="0" r="0" b="0"/>
+            <wp:docPr id="1864568916" name="Picture 1" descr="A computer screen with a white screen&#10;&#10;Description automatically generated"/>
+            <wp:cNvGraphicFramePr>
+              <a:graphicFrameLocks xmlns:a="http://schemas.openxmlformats.org/drawingml/2006/main" noChangeAspect="1"/>
+            </wp:cNvGraphicFramePr>
+            <a:graphic xmlns:a="http://schemas.openxmlformats.org/drawingml/2006/main">
+              <a:graphicData uri="http://schemas.openxmlformats.org/drawingml/2006/picture">
+                <pic:pic xmlns:pic="http://schemas.openxmlformats.org/drawingml/2006/picture">
+                  <pic:nvPicPr>
+                    <pic:cNvPr id="1864568916" name="Picture 1" descr="A computer screen with a white screen&#10;&#10;Description automatically generated"/>
+                    <pic:cNvPicPr/>
+                  </pic:nvPicPr>
+                  <pic:blipFill>
+                    <a:blip r:embed="rId20"/>
+                    <a:stretch>
+                      <a:fillRect/>
+                    </a:stretch>
+                  </pic:blipFill>
+                  <pic:spPr>
+                    <a:xfrm>
+                      <a:off x="0" y="0"/>
+                      <a:ext cx="5943600" cy="3341370"/>
+                    </a:xfrm>
+                    <a:prstGeom prst="rect">
+                      <a:avLst/>
+                    </a:prstGeom>
+                  </pic:spPr>
+                </pic:pic>
+              </a:graphicData>
+            </a:graphic>
+          </wp:inline>
+        </w:drawing>
+      </w:r>
+    </w:p>
+    <w:p>
+      <w:pPr>
+        <w:rPr>
+          <w:rFonts w:ascii="Times New Roman" w:hAnsi="Times New Roman" w:cs="Times New Roman"/>
+          <w:b/>
+          <w:bCs/>
+          <w:sz w:val="26"/>
+          <w:szCs w:val="26"/>
+        </w:rPr>
+      </w:pPr>
+      <w:r>
+        <w:rPr>
+          <w:rFonts w:ascii="Times New Roman" w:hAnsi="Times New Roman" w:cs="Times New Roman"/>
+          <w:b/>
+          <w:bCs/>
+          <w:sz w:val="26"/>
+          <w:szCs w:val="26"/>
+        </w:rPr>
+        <w:t>Trang “</w:t>
+      </w:r>
+      <w:r>
+        <w:rPr>
+          <w:rFonts w:ascii="Times New Roman" w:hAnsi="Times New Roman" w:cs="Times New Roman"/>
+          <w:b/>
+          <w:bCs/>
+          <w:sz w:val="26"/>
+          <w:szCs w:val="26"/>
+        </w:rPr>
+        <w:t>what’s the IT mean?</w:t>
+      </w:r>
+      <w:r>
+        <w:rPr>
+          <w:rFonts w:ascii="Times New Roman" w:hAnsi="Times New Roman" w:cs="Times New Roman"/>
+          <w:b/>
+          <w:bCs/>
+          <w:sz w:val="26"/>
+          <w:szCs w:val="26"/>
+        </w:rPr>
+        <w:t>”</w:t>
+      </w:r>
+    </w:p>
+    <w:p>
+      <w:pPr>
+        <w:rPr>
+          <w:rFonts w:ascii="Times New Roman" w:hAnsi="Times New Roman" w:cs="Times New Roman"/>
+          <w:b/>
+          <w:bCs/>
+          <w:sz w:val="26"/>
+          <w:szCs w:val="26"/>
+        </w:rPr>
+      </w:pPr>
+      <w:r>
+        <w:rPr>
+          <w:noProof/>
+        </w:rPr>
+        <w:drawing>
+          <wp:inline distT="0" distB="0" distL="0" distR="0" wp14:anchorId="6726FDEC" wp14:editId="4E8C4E0C">
+            <wp:extent cx="5943600" cy="3341370"/>
+            <wp:effectExtent l="0" t="0" r="0" b="0"/>
+            <wp:docPr id="1362577335" name="Picture 1" descr="A screenshot of a computer&#10;&#10;Description automatically generated"/>
+            <wp:cNvGraphicFramePr>
+              <a:graphicFrameLocks xmlns:a="http://schemas.openxmlformats.org/drawingml/2006/main" noChangeAspect="1"/>
+            </wp:cNvGraphicFramePr>
+            <a:graphic xmlns:a="http://schemas.openxmlformats.org/drawingml/2006/main">
+              <a:graphicData uri="http://schemas.openxmlformats.org/drawingml/2006/picture">
+                <pic:pic xmlns:pic="http://schemas.openxmlformats.org/drawingml/2006/picture">
+                  <pic:nvPicPr>
+                    <pic:cNvPr id="1362577335" name="Picture 1" descr="A screenshot of a computer&#10;&#10;Description automatically generated"/>
+                    <pic:cNvPicPr/>
+                  </pic:nvPicPr>
+                  <pic:blipFill>
+                    <a:blip r:embed="rId21"/>
+                    <a:stretch>
+                      <a:fillRect/>
+                    </a:stretch>
+                  </pic:blipFill>
+                  <pic:spPr>
+                    <a:xfrm>
+                      <a:off x="0" y="0"/>
+                      <a:ext cx="5943600" cy="3341370"/>
+                    </a:xfrm>
+                    <a:prstGeom prst="rect">
+                      <a:avLst/>
+                    </a:prstGeom>
+                  </pic:spPr>
+                </pic:pic>
+              </a:graphicData>
+            </a:graphic>
+          </wp:inline>
+        </w:drawing>
+      </w:r>
+    </w:p>
+    <w:p>
+      <w:pPr>
+        <w:rPr>
+          <w:rFonts w:ascii="Times New Roman" w:hAnsi="Times New Roman" w:cs="Times New Roman"/>
+          <w:b/>
+          <w:bCs/>
+          <w:sz w:val="26"/>
+          <w:szCs w:val="26"/>
+        </w:rPr>
+      </w:pPr>
+      <w:r>
+        <w:rPr>
+          <w:noProof/>
+        </w:rPr>
+        <w:lastRenderedPageBreak/>
+        <w:drawing>
+          <wp:inline distT="0" distB="0" distL="0" distR="0" wp14:anchorId="3EB5B845" wp14:editId="48CDBC6D">
+            <wp:extent cx="5943600" cy="3341370"/>
+            <wp:effectExtent l="0" t="0" r="0" b="0"/>
+            <wp:docPr id="397592905" name="Picture 1" descr="A screenshot of a computer&#10;&#10;Description automatically generated"/>
+            <wp:cNvGraphicFramePr>
+              <a:graphicFrameLocks xmlns:a="http://schemas.openxmlformats.org/drawingml/2006/main" noChangeAspect="1"/>
+            </wp:cNvGraphicFramePr>
+            <a:graphic xmlns:a="http://schemas.openxmlformats.org/drawingml/2006/main">
+              <a:graphicData uri="http://schemas.openxmlformats.org/drawingml/2006/picture">
+                <pic:pic xmlns:pic="http://schemas.openxmlformats.org/drawingml/2006/picture">
+                  <pic:nvPicPr>
+                    <pic:cNvPr id="397592905" name="Picture 1" descr="A screenshot of a computer&#10;&#10;Description automatically generated"/>
+                    <pic:cNvPicPr/>
+                  </pic:nvPicPr>
+                  <pic:blipFill>
+                    <a:blip r:embed="rId22"/>
+                    <a:stretch>
+                      <a:fillRect/>
+                    </a:stretch>
+                  </pic:blipFill>
+                  <pic:spPr>
+                    <a:xfrm>
+                      <a:off x="0" y="0"/>
+                      <a:ext cx="5943600" cy="3341370"/>
+                    </a:xfrm>
+                    <a:prstGeom prst="rect">
+                      <a:avLst/>
+                    </a:prstGeom>
+                  </pic:spPr>
+                </pic:pic>
+              </a:graphicData>
+            </a:graphic>
+          </wp:inline>
+        </w:drawing>
+      </w:r>
+    </w:p>
+    <w:p>
+      <w:pPr>
+        <w:rPr>
+          <w:rFonts w:ascii="Times New Roman" w:hAnsi="Times New Roman" w:cs="Times New Roman"/>
+          <w:b/>
+          <w:bCs/>
+          <w:sz w:val="26"/>
+          <w:szCs w:val="26"/>
+        </w:rPr>
+      </w:pPr>
+      <w:r>
+        <w:rPr>
+          <w:noProof/>
+        </w:rPr>
+        <w:drawing>
+          <wp:inline distT="0" distB="0" distL="0" distR="0" wp14:anchorId="56BC0B68" wp14:editId="6752EFB5">
+            <wp:extent cx="5943600" cy="3341370"/>
+            <wp:effectExtent l="0" t="0" r="0" b="0"/>
+            <wp:docPr id="1246794416" name="Picture 1" descr="A screenshot of a computer&#10;&#10;Description automatically generated"/>
+            <wp:cNvGraphicFramePr>
+              <a:graphicFrameLocks xmlns:a="http://schemas.openxmlformats.org/drawingml/2006/main" noChangeAspect="1"/>
+            </wp:cNvGraphicFramePr>
+            <a:graphic xmlns:a="http://schemas.openxmlformats.org/drawingml/2006/main">
+              <a:graphicData uri="http://schemas.openxmlformats.org/drawingml/2006/picture">
+                <pic:pic xmlns:pic="http://schemas.openxmlformats.org/drawingml/2006/picture">
+                  <pic:nvPicPr>
+                    <pic:cNvPr id="1246794416" name="Picture 1" descr="A screenshot of a computer&#10;&#10;Description automatically generated"/>
+                    <pic:cNvPicPr/>
+                  </pic:nvPicPr>
+                  <pic:blipFill>
+                    <a:blip r:embed="rId23"/>
+                    <a:stretch>
+                      <a:fillRect/>
+                    </a:stretch>
+                  </pic:blipFill>
+                  <pic:spPr>
+                    <a:xfrm>
+                      <a:off x="0" y="0"/>
+                      <a:ext cx="5943600" cy="3341370"/>
+                    </a:xfrm>
+                    <a:prstGeom prst="rect">
+                      <a:avLst/>
+                    </a:prstGeom>
+                  </pic:spPr>
+                </pic:pic>
+              </a:graphicData>
+            </a:graphic>
+          </wp:inline>
+        </w:drawing>
+      </w:r>
+    </w:p>
+    <w:p>
+      <w:pPr>
+        <w:rPr>
+          <w:rFonts w:ascii="Times New Roman" w:hAnsi="Times New Roman" w:cs="Times New Roman"/>
+          <w:b/>
+          <w:bCs/>
+          <w:sz w:val="26"/>
+          <w:szCs w:val="26"/>
+        </w:rPr>
+      </w:pPr>
+      <w:r>
+        <w:rPr>
+          <w:noProof/>
+        </w:rPr>
+        <w:lastRenderedPageBreak/>
+        <w:drawing>
+          <wp:inline distT="0" distB="0" distL="0" distR="0" wp14:anchorId="7B5DAE3E" wp14:editId="4B494BB4">
+            <wp:extent cx="5943600" cy="3341370"/>
+            <wp:effectExtent l="0" t="0" r="0" b="0"/>
+            <wp:docPr id="2079924002" name="Picture 1" descr="A screenshot of a computer&#10;&#10;Description automatically generated"/>
+            <wp:cNvGraphicFramePr>
+              <a:graphicFrameLocks xmlns:a="http://schemas.openxmlformats.org/drawingml/2006/main" noChangeAspect="1"/>
+            </wp:cNvGraphicFramePr>
+            <a:graphic xmlns:a="http://schemas.openxmlformats.org/drawingml/2006/main">
+              <a:graphicData uri="http://schemas.openxmlformats.org/drawingml/2006/picture">
+                <pic:pic xmlns:pic="http://schemas.openxmlformats.org/drawingml/2006/picture">
+                  <pic:nvPicPr>
+                    <pic:cNvPr id="2079924002" name="Picture 1" descr="A screenshot of a computer&#10;&#10;Description automatically generated"/>
+                    <pic:cNvPicPr/>
+                  </pic:nvPicPr>
+                  <pic:blipFill>
+                    <a:blip r:embed="rId24"/>
+                    <a:stretch>
+                      <a:fillRect/>
+                    </a:stretch>
+                  </pic:blipFill>
+                  <pic:spPr>
+                    <a:xfrm>
+                      <a:off x="0" y="0"/>
+                      <a:ext cx="5943600" cy="3341370"/>
+                    </a:xfrm>
+                    <a:prstGeom prst="rect">
+                      <a:avLst/>
+                    </a:prstGeom>
+                  </pic:spPr>
+                </pic:pic>
+              </a:graphicData>
+            </a:graphic>
+          </wp:inline>
+        </w:drawing>
+      </w:r>
+    </w:p>
+    <w:p>
+      <w:pPr>
+        <w:rPr>
+          <w:rFonts w:ascii="Times New Roman" w:hAnsi="Times New Roman" w:cs="Times New Roman"/>
+          <w:b/>
+          <w:bCs/>
+          <w:sz w:val="26"/>
+          <w:szCs w:val="26"/>
+        </w:rPr>
+      </w:pPr>
+      <w:r>
+        <w:rPr>
+          <w:rFonts w:ascii="Times New Roman" w:hAnsi="Times New Roman" w:cs="Times New Roman"/>
+          <w:b/>
+          <w:bCs/>
+          <w:sz w:val="26"/>
+          <w:szCs w:val="26"/>
+        </w:rPr>
+        <w:t>Trang “</w:t>
+      </w:r>
+      <w:r>
+        <w:rPr>
+          <w:rFonts w:ascii="Times New Roman" w:hAnsi="Times New Roman" w:cs="Times New Roman"/>
+          <w:b/>
+          <w:bCs/>
+          <w:sz w:val="26"/>
+          <w:szCs w:val="26"/>
+        </w:rPr>
+        <w:t>The IT’s advanced</w:t>
+      </w:r>
+      <w:r>
+        <w:rPr>
+          <w:rFonts w:ascii="Times New Roman" w:hAnsi="Times New Roman" w:cs="Times New Roman"/>
+          <w:b/>
+          <w:bCs/>
+          <w:sz w:val="26"/>
+          <w:szCs w:val="26"/>
+        </w:rPr>
+        <w:t>”</w:t>
+      </w:r>
+    </w:p>
+    <w:p>
+      <w:pPr>
+        <w:rPr>
+          <w:rFonts w:ascii="Times New Roman" w:hAnsi="Times New Roman" w:cs="Times New Roman"/>
+          <w:b/>
+          <w:bCs/>
+          <w:sz w:val="26"/>
+          <w:szCs w:val="26"/>
+        </w:rPr>
+      </w:pPr>
+      <w:r>
+        <w:rPr>
+          <w:noProof/>
+        </w:rPr>
+        <w:drawing>
+          <wp:inline distT="0" distB="0" distL="0" distR="0" wp14:anchorId="6955B28C" wp14:editId="31904375">
+            <wp:extent cx="5943600" cy="3341370"/>
+            <wp:effectExtent l="0" t="0" r="0" b="0"/>
+            <wp:docPr id="607208162" name="Picture 1" descr="A screenshot of a computer&#10;&#10;Description automatically generated"/>
+            <wp:cNvGraphicFramePr>
+              <a:graphicFrameLocks xmlns:a="http://schemas.openxmlformats.org/drawingml/2006/main" noChangeAspect="1"/>
+            </wp:cNvGraphicFramePr>
+            <a:graphic xmlns:a="http://schemas.openxmlformats.org/drawingml/2006/main">
+              <a:graphicData uri="http://schemas.openxmlformats.org/drawingml/2006/picture">
+                <pic:pic xmlns:pic="http://schemas.openxmlformats.org/drawingml/2006/picture">
+                  <pic:nvPicPr>
+                    <pic:cNvPr id="607208162" name="Picture 1" descr="A screenshot of a computer&#10;&#10;Description automatically generated"/>
+                    <pic:cNvPicPr/>
+                  </pic:nvPicPr>
+                  <pic:blipFill>
+                    <a:blip r:embed="rId25"/>
+                    <a:stretch>
+                      <a:fillRect/>
+                    </a:stretch>
+                  </pic:blipFill>
+                  <pic:spPr>
+                    <a:xfrm>
+                      <a:off x="0" y="0"/>
+                      <a:ext cx="5943600" cy="3341370"/>
+                    </a:xfrm>
+                    <a:prstGeom prst="rect">
+                      <a:avLst/>
+                    </a:prstGeom>
+                  </pic:spPr>
+                </pic:pic>
+              </a:graphicData>
+            </a:graphic>
+          </wp:inline>
+        </w:drawing>
+      </w:r>
+    </w:p>
+    <w:p>
+      <w:pPr>
+        <w:rPr>
+          <w:rFonts w:ascii="Times New Roman" w:hAnsi="Times New Roman" w:cs="Times New Roman"/>
+          <w:b/>
+          <w:bCs/>
+          <w:sz w:val="26"/>
+          <w:szCs w:val="26"/>
+        </w:rPr>
+      </w:pPr>
+      <w:r>
+        <w:rPr>
+          <w:noProof/>
+        </w:rPr>
+        <w:lastRenderedPageBreak/>
+        <w:drawing>
+          <wp:inline distT="0" distB="0" distL="0" distR="0" wp14:anchorId="17404150" wp14:editId="0966DD29">
+            <wp:extent cx="5943600" cy="3341370"/>
+            <wp:effectExtent l="0" t="0" r="0" b="0"/>
+            <wp:docPr id="1596012962" name="Picture 1" descr="A screenshot of a computer&#10;&#10;Description automatically generated"/>
+            <wp:cNvGraphicFramePr>
+              <a:graphicFrameLocks xmlns:a="http://schemas.openxmlformats.org/drawingml/2006/main" noChangeAspect="1"/>
+            </wp:cNvGraphicFramePr>
+            <a:graphic xmlns:a="http://schemas.openxmlformats.org/drawingml/2006/main">
+              <a:graphicData uri="http://schemas.openxmlformats.org/drawingml/2006/picture">
+                <pic:pic xmlns:pic="http://schemas.openxmlformats.org/drawingml/2006/picture">
+                  <pic:nvPicPr>
+                    <pic:cNvPr id="1596012962" name="Picture 1" descr="A screenshot of a computer&#10;&#10;Description automatically generated"/>
+                    <pic:cNvPicPr/>
+                  </pic:nvPicPr>
+                  <pic:blipFill>
+                    <a:blip r:embed="rId26"/>
+                    <a:stretch>
+                      <a:fillRect/>
+                    </a:stretch>
+                  </pic:blipFill>
+                  <pic:spPr>
+                    <a:xfrm>
+                      <a:off x="0" y="0"/>
+                      <a:ext cx="5943600" cy="3341370"/>
+                    </a:xfrm>
+                    <a:prstGeom prst="rect">
+                      <a:avLst/>
+                    </a:prstGeom>
+                  </pic:spPr>
+                </pic:pic>
+              </a:graphicData>
+            </a:graphic>
+          </wp:inline>
+        </w:drawing>
+      </w:r>
+    </w:p>
+    <w:p>
+      <w:pPr>
+        <w:rPr>
+          <w:rFonts w:ascii="Times New Roman" w:hAnsi="Times New Roman" w:cs="Times New Roman"/>
+          <w:b/>
+          <w:bCs/>
+          <w:sz w:val="26"/>
+          <w:szCs w:val="26"/>
+        </w:rPr>
+      </w:pPr>
+      <w:r>
+        <w:rPr>
+          <w:noProof/>
+        </w:rPr>
+        <w:drawing>
+          <wp:inline distT="0" distB="0" distL="0" distR="0" wp14:anchorId="1C9E8E04" wp14:editId="5FA443A1">
+            <wp:extent cx="5943600" cy="3341370"/>
+            <wp:effectExtent l="0" t="0" r="0" b="0"/>
+            <wp:docPr id="395143073" name="Picture 1" descr="A screenshot of a computer&#10;&#10;Description automatically generated"/>
+            <wp:cNvGraphicFramePr>
+              <a:graphicFrameLocks xmlns:a="http://schemas.openxmlformats.org/drawingml/2006/main" noChangeAspect="1"/>
+            </wp:cNvGraphicFramePr>
+            <a:graphic xmlns:a="http://schemas.openxmlformats.org/drawingml/2006/main">
+              <a:graphicData uri="http://schemas.openxmlformats.org/drawingml/2006/picture">
+                <pic:pic xmlns:pic="http://schemas.openxmlformats.org/drawingml/2006/picture">
+                  <pic:nvPicPr>
+                    <pic:cNvPr id="395143073" name="Picture 1" descr="A screenshot of a computer&#10;&#10;Description automatically generated"/>
+                    <pic:cNvPicPr/>
+                  </pic:nvPicPr>
+                  <pic:blipFill>
+                    <a:blip r:embed="rId27"/>
+                    <a:stretch>
+                      <a:fillRect/>
+                    </a:stretch>
+                  </pic:blipFill>
+                  <pic:spPr>
+                    <a:xfrm>
+                      <a:off x="0" y="0"/>
+                      <a:ext cx="5943600" cy="3341370"/>
+                    </a:xfrm>
+                    <a:prstGeom prst="rect">
+                      <a:avLst/>
+                    </a:prstGeom>
+                  </pic:spPr>
+                </pic:pic>
+              </a:graphicData>
+            </a:graphic>
+          </wp:inline>
+        </w:drawing>
+      </w:r>
+    </w:p>
+    <w:p>
+      <w:pPr>
+        <w:rPr>
+          <w:rFonts w:ascii="Times New Roman" w:hAnsi="Times New Roman" w:cs="Times New Roman"/>
+          <w:b/>
+          <w:bCs/>
+          <w:sz w:val="26"/>
+          <w:szCs w:val="26"/>
+        </w:rPr>
+      </w:pPr>
+    </w:p>
+    <w:p>
+      <w:pPr>
+        <w:rPr>
+          <w:rFonts w:ascii="Times New Roman" w:hAnsi="Times New Roman" w:cs="Times New Roman"/>
+          <w:b/>
+          <w:bCs/>
+          <w:sz w:val="26"/>
+          <w:szCs w:val="26"/>
+        </w:rPr>
+      </w:pPr>
+    </w:p>
+    <w:p>
+      <w:pPr>
+        <w:rPr>
+          <w:rFonts w:ascii="Times New Roman" w:hAnsi="Times New Roman" w:cs="Times New Roman"/>
+          <w:b/>
+          <w:bCs/>
+          <w:sz w:val="26"/>
+          <w:szCs w:val="26"/>
+        </w:rPr>
+      </w:pPr>
+    </w:p>
+    <w:p>
+      <w:pPr>
+        <w:rPr>
+          <w:rFonts w:ascii="Times New Roman" w:hAnsi="Times New Roman" w:cs="Times New Roman"/>
+          <w:b/>
+          <w:bCs/>
+          <w:sz w:val="26"/>
+          <w:szCs w:val="26"/>
+        </w:rPr>
+      </w:pPr>
+    </w:p>
+    <w:p>
+      <w:pPr>
+        <w:rPr>
+          <w:rFonts w:ascii="Times New Roman" w:hAnsi="Times New Roman" w:cs="Times New Roman"/>
+          <w:b/>
+          <w:bCs/>
+          <w:sz w:val="26"/>
+          <w:szCs w:val="26"/>
+        </w:rPr>
+      </w:pPr>
+      <w:r>
+        <w:rPr>
+          <w:rFonts w:ascii="Times New Roman" w:hAnsi="Times New Roman" w:cs="Times New Roman"/>
+          <w:b/>
+          <w:bCs/>
+          <w:sz w:val="26"/>
+          <w:szCs w:val="26"/>
+        </w:rPr>
+        <w:lastRenderedPageBreak/>
+        <w:t xml:space="preserve">Mô phỏng 1 trang bài viết - </w:t>
+      </w:r>
+      <w:r>
+        <w:rPr>
+          <w:rFonts w:ascii="Times New Roman" w:hAnsi="Times New Roman" w:cs="Times New Roman"/>
+          <w:b/>
+          <w:bCs/>
+          <w:sz w:val="26"/>
+          <w:szCs w:val="26"/>
+        </w:rPr>
+        <w:t>“Ông trùm công nghệ” hay “The Giant of Technology”</w:t>
+      </w:r>
+      <w:r>
+        <w:rPr>
+          <w:rFonts w:ascii="Times New Roman" w:hAnsi="Times New Roman" w:cs="Times New Roman"/>
+          <w:b/>
+          <w:bCs/>
+          <w:sz w:val="26"/>
+          <w:szCs w:val="26"/>
+        </w:rPr>
+        <w:t>:</w:t>
+      </w:r>
+    </w:p>
+    <w:p>
+      <w:pPr>
+        <w:rPr>
+          <w:rFonts w:ascii="Times New Roman" w:hAnsi="Times New Roman" w:cs="Times New Roman"/>
+          <w:b/>
+          <w:bCs/>
+          <w:sz w:val="26"/>
+          <w:szCs w:val="26"/>
+        </w:rPr>
+      </w:pPr>
+      <w:r>
+        <w:rPr>
+          <w:noProof/>
+        </w:rPr>
+        <w:drawing>
+          <wp:inline distT="0" distB="0" distL="0" distR="0" wp14:anchorId="48B8255C" wp14:editId="73D9A7F3">
+            <wp:extent cx="5943600" cy="3341370"/>
+            <wp:effectExtent l="0" t="0" r="0" b="0"/>
+            <wp:docPr id="1976152637" name="Picture 1" descr="A screenshot of a computer&#10;&#10;Description automatically generated"/>
+            <wp:cNvGraphicFramePr>
+              <a:graphicFrameLocks xmlns:a="http://schemas.openxmlformats.org/drawingml/2006/main" noChangeAspect="1"/>
+            </wp:cNvGraphicFramePr>
+            <a:graphic xmlns:a="http://schemas.openxmlformats.org/drawingml/2006/main">
+              <a:graphicData uri="http://schemas.openxmlformats.org/drawingml/2006/picture">
+                <pic:pic xmlns:pic="http://schemas.openxmlformats.org/drawingml/2006/picture">
+                  <pic:nvPicPr>
+                    <pic:cNvPr id="1976152637" name="Picture 1" descr="A screenshot of a computer&#10;&#10;Description automatically generated"/>
+                    <pic:cNvPicPr/>
+                  </pic:nvPicPr>
+                  <pic:blipFill>
+                    <a:blip r:embed="rId28"/>
+                    <a:stretch>
+                      <a:fillRect/>
+                    </a:stretch>
+                  </pic:blipFill>
+                  <pic:spPr>
+                    <a:xfrm>
+                      <a:off x="0" y="0"/>
+                      <a:ext cx="5943600" cy="3341370"/>
+                    </a:xfrm>
+                    <a:prstGeom prst="rect">
+                      <a:avLst/>
+                    </a:prstGeom>
+                  </pic:spPr>
+                </pic:pic>
+              </a:graphicData>
+            </a:graphic>
+          </wp:inline>
+        </w:drawing>
+      </w:r>
+    </w:p>
+    <w:p>
+      <w:pPr>
+        <w:rPr>
+          <w:rFonts w:ascii="Times New Roman" w:hAnsi="Times New Roman" w:cs="Times New Roman"/>
+          <w:b/>
+          <w:bCs/>
+          <w:sz w:val="26"/>
+          <w:szCs w:val="26"/>
+        </w:rPr>
+      </w:pPr>
+      <w:r>
+        <w:rPr>
+          <w:noProof/>
+        </w:rPr>
+        <w:drawing>
+          <wp:inline distT="0" distB="0" distL="0" distR="0" wp14:anchorId="45EE1878" wp14:editId="38A332BB">
+            <wp:extent cx="5943600" cy="3341370"/>
+            <wp:effectExtent l="0" t="0" r="0" b="0"/>
+            <wp:docPr id="1160512527" name="Picture 1" descr="A screenshot of a computer&#10;&#10;Description automatically generated"/>
+            <wp:cNvGraphicFramePr>
+              <a:graphicFrameLocks xmlns:a="http://schemas.openxmlformats.org/drawingml/2006/main" noChangeAspect="1"/>
+            </wp:cNvGraphicFramePr>
+            <a:graphic xmlns:a="http://schemas.openxmlformats.org/drawingml/2006/main">
+              <a:graphicData uri="http://schemas.openxmlformats.org/drawingml/2006/picture">
+                <pic:pic xmlns:pic="http://schemas.openxmlformats.org/drawingml/2006/picture">
+                  <pic:nvPicPr>
+                    <pic:cNvPr id="1160512527" name="Picture 1" descr="A screenshot of a computer&#10;&#10;Description automatically generated"/>
+                    <pic:cNvPicPr/>
+                  </pic:nvPicPr>
+                  <pic:blipFill>
+                    <a:blip r:embed="rId29"/>
+                    <a:stretch>
+                      <a:fillRect/>
+                    </a:stretch>
+                  </pic:blipFill>
+                  <pic:spPr>
+                    <a:xfrm>
+                      <a:off x="0" y="0"/>
+                      <a:ext cx="5943600" cy="3341370"/>
+                    </a:xfrm>
+                    <a:prstGeom prst="rect">
+                      <a:avLst/>
+                    </a:prstGeom>
+                  </pic:spPr>
+                </pic:pic>
+              </a:graphicData>
+            </a:graphic>
+          </wp:inline>
+        </w:drawing>
+      </w:r>
+    </w:p>
+    <w:p>
+      <w:pPr>
+        <w:rPr>
+          <w:rFonts w:ascii="Times New Roman" w:hAnsi="Times New Roman" w:cs="Times New Roman"/>
+          <w:b/>
+          <w:bCs/>
+          <w:sz w:val="26"/>
+          <w:szCs w:val="26"/>
+        </w:rPr>
+      </w:pPr>
+      <w:r>
+        <w:rPr>
+          <w:noProof/>
+        </w:rPr>
+        <w:lastRenderedPageBreak/>
+        <w:drawing>
+          <wp:inline distT="0" distB="0" distL="0" distR="0" wp14:anchorId="7F16409E" wp14:editId="6EC61E8E">
+            <wp:extent cx="5943600" cy="3341370"/>
+            <wp:effectExtent l="0" t="0" r="0" b="0"/>
+            <wp:docPr id="702777318" name="Picture 1" descr="A screenshot of a computer&#10;&#10;Description automatically generated"/>
+            <wp:cNvGraphicFramePr>
+              <a:graphicFrameLocks xmlns:a="http://schemas.openxmlformats.org/drawingml/2006/main" noChangeAspect="1"/>
+            </wp:cNvGraphicFramePr>
+            <a:graphic xmlns:a="http://schemas.openxmlformats.org/drawingml/2006/main">
+              <a:graphicData uri="http://schemas.openxmlformats.org/drawingml/2006/picture">
+                <pic:pic xmlns:pic="http://schemas.openxmlformats.org/drawingml/2006/picture">
+                  <pic:nvPicPr>
+                    <pic:cNvPr id="702777318" name="Picture 1" descr="A screenshot of a computer&#10;&#10;Description automatically generated"/>
+                    <pic:cNvPicPr/>
+                  </pic:nvPicPr>
+                  <pic:blipFill>
+                    <a:blip r:embed="rId30"/>
+                    <a:stretch>
+                      <a:fillRect/>
+                    </a:stretch>
+                  </pic:blipFill>
+                  <pic:spPr>
+                    <a:xfrm>
+                      <a:off x="0" y="0"/>
+                      <a:ext cx="5943600" cy="3341370"/>
+                    </a:xfrm>
+                    <a:prstGeom prst="rect">
+                      <a:avLst/>
+                    </a:prstGeom>
+                  </pic:spPr>
+                </pic:pic>
+              </a:graphicData>
+            </a:graphic>
+          </wp:inline>
+        </w:drawing>
+      </w:r>
+    </w:p>
+    <w:p>
+      <w:pPr>
+        <w:rPr>
+          <w:rFonts w:ascii="Times New Roman" w:hAnsi="Times New Roman" w:cs="Times New Roman"/>
+          <w:b/>
+          <w:bCs/>
+          <w:sz w:val="26"/>
+          <w:szCs w:val="26"/>
+        </w:rPr>
+      </w:pPr>
+      <w:r>
+        <w:rPr>
+          <w:noProof/>
+        </w:rPr>
+        <w:drawing>
+          <wp:inline distT="0" distB="0" distL="0" distR="0" wp14:anchorId="07567872" wp14:editId="01944D09">
+            <wp:extent cx="5943600" cy="3341370"/>
+            <wp:effectExtent l="0" t="0" r="0" b="0"/>
+            <wp:docPr id="1003415034" name="Picture 1" descr="A screenshot of a computer&#10;&#10;Description automatically generated"/>
+            <wp:cNvGraphicFramePr>
+              <a:graphicFrameLocks xmlns:a="http://schemas.openxmlformats.org/drawingml/2006/main" noChangeAspect="1"/>
+            </wp:cNvGraphicFramePr>
+            <a:graphic xmlns:a="http://schemas.openxmlformats.org/drawingml/2006/main">
+              <a:graphicData uri="http://schemas.openxmlformats.org/drawingml/2006/picture">
+                <pic:pic xmlns:pic="http://schemas.openxmlformats.org/drawingml/2006/picture">
+                  <pic:nvPicPr>
+                    <pic:cNvPr id="1003415034" name="Picture 1" descr="A screenshot of a computer&#10;&#10;Description automatically generated"/>
+                    <pic:cNvPicPr/>
+                  </pic:nvPicPr>
+                  <pic:blipFill>
+                    <a:blip r:embed="rId31"/>
+                    <a:stretch>
+                      <a:fillRect/>
+                    </a:stretch>
+                  </pic:blipFill>
+                  <pic:spPr>
+                    <a:xfrm>
+                      <a:off x="0" y="0"/>
+                      <a:ext cx="5943600" cy="3341370"/>
+                    </a:xfrm>
+                    <a:prstGeom prst="rect">
+                      <a:avLst/>
+                    </a:prstGeom>
+                  </pic:spPr>
+                </pic:pic>
+              </a:graphicData>
+            </a:graphic>
+          </wp:inline>
+        </w:drawing>
+      </w:r>
+    </w:p>
+    <w:p>
+      <w:pPr>
+        <w:rPr>
+          <w:rFonts w:ascii="Times New Roman" w:hAnsi="Times New Roman" w:cs="Times New Roman"/>
+          <w:b/>
+          <w:bCs/>
+          <w:sz w:val="26"/>
+          <w:szCs w:val="26"/>
+        </w:rPr>
+      </w:pPr>
+    </w:p>
     <w:sectPr>
       <w:pgSz w:w="12240" w:h="15840"/>
       <w:pgMar w:top="1440" w:right="1440" w:bottom="1440" w:left="1440" w:header="720" w:footer="720" w:gutter="0"/>
@@ -1382,6 +3184,72 @@
       <w:spacing w:line="256" w:lineRule="auto"/>
     </w:pPr>
   </w:style>
+  <w:style w:type="paragraph" w:styleId="Heading1">
+    <w:name w:val="heading 1"/>
+    <w:basedOn w:val="Normal"/>
+    <w:next w:val="Normal"/>
+    <w:link w:val="Heading1Char"/>
+    <w:uiPriority w:val="9"/>
+    <w:qFormat/>
+    <w:rsid w:val="00F63A9B"/>
+    <w:pPr>
+      <w:keepNext/>
+      <w:keepLines/>
+      <w:spacing w:before="240" w:after="0"/>
+      <w:outlineLvl w:val="0"/>
+    </w:pPr>
+    <w:rPr>
+      <w:rFonts w:asciiTheme="majorHAnsi" w:eastAsiaTheme="majorEastAsia" w:hAnsiTheme="majorHAnsi" w:cstheme="majorBidi"/>
+      <w:color w:val="2F5496" w:themeColor="accent1" w:themeShade="BF"/>
+      <w:sz w:val="32"/>
+      <w:szCs w:val="32"/>
+    </w:rPr>
+  </w:style>
+  <w:style w:type="paragraph" w:styleId="Heading2">
+    <w:name w:val="heading 2"/>
+    <w:basedOn w:val="Normal"/>
+    <w:next w:val="Normal"/>
+    <w:link w:val="Heading2Char"/>
+    <w:uiPriority w:val="9"/>
+    <w:semiHidden/>
+    <w:unhideWhenUsed/>
+    <w:qFormat/>
+    <w:rsid w:val="002879EF"/>
+    <w:pPr>
+      <w:keepNext/>
+      <w:keepLines/>
+      <w:spacing w:before="40" w:after="0"/>
+      <w:outlineLvl w:val="1"/>
+    </w:pPr>
+    <w:rPr>
+      <w:rFonts w:asciiTheme="majorHAnsi" w:eastAsiaTheme="majorEastAsia" w:hAnsiTheme="majorHAnsi" w:cstheme="majorBidi"/>
+      <w:color w:val="2F5496" w:themeColor="accent1" w:themeShade="BF"/>
+      <w:sz w:val="26"/>
+      <w:szCs w:val="26"/>
+    </w:rPr>
+  </w:style>
+  <w:style w:type="paragraph" w:styleId="Heading3">
+    <w:name w:val="heading 3"/>
+    <w:basedOn w:val="Normal"/>
+    <w:next w:val="Normal"/>
+    <w:link w:val="Heading3Char"/>
+    <w:uiPriority w:val="9"/>
+    <w:unhideWhenUsed/>
+    <w:qFormat/>
+    <w:rsid w:val="002879EF"/>
+    <w:pPr>
+      <w:keepNext/>
+      <w:keepLines/>
+      <w:spacing w:before="40" w:after="0"/>
+      <w:outlineLvl w:val="2"/>
+    </w:pPr>
+    <w:rPr>
+      <w:rFonts w:asciiTheme="majorHAnsi" w:eastAsiaTheme="majorEastAsia" w:hAnsiTheme="majorHAnsi" w:cstheme="majorBidi"/>
+      <w:color w:val="1F3763" w:themeColor="accent1" w:themeShade="7F"/>
+      <w:sz w:val="24"/>
+      <w:szCs w:val="24"/>
+    </w:rPr>
+  </w:style>
   <w:style w:type="character" w:default="1" w:styleId="DefaultParagraphFont">
     <w:name w:val="Default Paragraph Font"/>
     <w:uiPriority w:val="1"/>
@@ -1428,6 +3296,46 @@
         <w:insideV w:val="single" w:sz="4" w:space="0" w:color="auto"/>
       </w:tblBorders>
     </w:tblPr>
+  </w:style>
+  <w:style w:type="character" w:customStyle="1" w:styleId="Heading1Char">
+    <w:name w:val="Heading 1 Char"/>
+    <w:basedOn w:val="DefaultParagraphFont"/>
+    <w:link w:val="Heading1"/>
+    <w:uiPriority w:val="9"/>
+    <w:rsid w:val="00F63A9B"/>
+    <w:rPr>
+      <w:rFonts w:asciiTheme="majorHAnsi" w:eastAsiaTheme="majorEastAsia" w:hAnsiTheme="majorHAnsi" w:cstheme="majorBidi"/>
+      <w:color w:val="2F5496" w:themeColor="accent1" w:themeShade="BF"/>
+      <w:sz w:val="32"/>
+      <w:szCs w:val="32"/>
+    </w:rPr>
+  </w:style>
+  <w:style w:type="character" w:customStyle="1" w:styleId="Heading3Char">
+    <w:name w:val="Heading 3 Char"/>
+    <w:basedOn w:val="DefaultParagraphFont"/>
+    <w:link w:val="Heading3"/>
+    <w:uiPriority w:val="9"/>
+    <w:rsid w:val="002879EF"/>
+    <w:rPr>
+      <w:rFonts w:asciiTheme="majorHAnsi" w:eastAsiaTheme="majorEastAsia" w:hAnsiTheme="majorHAnsi" w:cstheme="majorBidi"/>
+      <w:color w:val="1F3763" w:themeColor="accent1" w:themeShade="7F"/>
+      <w:sz w:val="24"/>
+      <w:szCs w:val="24"/>
+    </w:rPr>
+  </w:style>
+  <w:style w:type="character" w:customStyle="1" w:styleId="Heading2Char">
+    <w:name w:val="Heading 2 Char"/>
+    <w:basedOn w:val="DefaultParagraphFont"/>
+    <w:link w:val="Heading2"/>
+    <w:uiPriority w:val="9"/>
+    <w:semiHidden/>
+    <w:rsid w:val="002879EF"/>
+    <w:rPr>
+      <w:rFonts w:asciiTheme="majorHAnsi" w:eastAsiaTheme="majorEastAsia" w:hAnsiTheme="majorHAnsi" w:cstheme="majorBidi"/>
+      <w:color w:val="2F5496" w:themeColor="accent1" w:themeShade="BF"/>
+      <w:sz w:val="26"/>
+      <w:szCs w:val="26"/>
+    </w:rPr>
   </w:style>
 </w:styles>
 </file>

</xml_diff>

<commit_message>
Đã hoàn thành lý do chọn đề tài và phần giới thiệu về trang web
</commit_message>
<xml_diff>
--- a/BÁO CÁO THI GIỮA KỲ - NGUYỄN MINH CHÁNH - 22CQTM01.docx
+++ b/BÁO CÁO THI GIỮA KỲ - NGUYỄN MINH CHÁNH - 22CQTM01.docx
@@ -619,6 +619,51 @@
       <w:pPr>
         <w:spacing w:line="259" w:lineRule="auto"/>
         <w:rPr>
+          <w:rFonts w:ascii="Times New Roman" w:hAnsi="Times New Roman" w:cs="Times New Roman"/>
+          <w:sz w:val="26"/>
+          <w:szCs w:val="26"/>
+        </w:rPr>
+      </w:pPr>
+      <w:r>
+        <w:rPr>
+          <w:rFonts w:ascii="Times New Roman" w:hAnsi="Times New Roman" w:cs="Times New Roman"/>
+          <w:b/>
+          <w:bCs/>
+        </w:rPr>
+        <w:tab/>
+      </w:r>
+      <w:r>
+        <w:rPr>
+          <w:rFonts w:ascii="Times New Roman" w:hAnsi="Times New Roman" w:cs="Times New Roman"/>
+          <w:sz w:val="26"/>
+          <w:szCs w:val="26"/>
+        </w:rPr>
+        <w:t>Trang web tin tức “QTC’s News” là ý tưởng mà em suy nghĩ ra vì em là một người đam mê công nghệ và thường xuyên theo dõi các bài viết, blog về các tin tức công nghệ mới được cập nhật hằng ngày.</w:t>
+      </w:r>
+    </w:p>
+    <w:p>
+      <w:pPr>
+        <w:spacing w:line="259" w:lineRule="auto"/>
+        <w:rPr>
+          <w:rFonts w:ascii="Times New Roman" w:hAnsi="Times New Roman" w:cs="Times New Roman"/>
+          <w:sz w:val="26"/>
+          <w:szCs w:val="26"/>
+        </w:rPr>
+      </w:pPr>
+      <w:r>
+        <w:rPr>
+          <w:rFonts w:ascii="Times New Roman" w:hAnsi="Times New Roman" w:cs="Times New Roman"/>
+          <w:sz w:val="26"/>
+          <w:szCs w:val="26"/>
+        </w:rPr>
+        <w:tab/>
+        <w:t>Nhằm giúp mọi người có thể nhanh chóng tiếp cận công nghệ mới một cách nhanh chóng và thuận lợi hơn. Em đã tạo ra trang web này với những ý tưởng sáng tạo và cùng nhau đóng góp và giúp đỡ những người “mù công nghệ” trong thế giới hiện đại mới không ngừng phát triển để họ có những kỹ năng và dễ dàng tiếp cận với công nghệ vượt sau này.</w:t>
+      </w:r>
+    </w:p>
+    <w:p>
+      <w:pPr>
+        <w:spacing w:line="259" w:lineRule="auto"/>
+        <w:rPr>
           <w:rFonts w:ascii="Times New Roman" w:eastAsiaTheme="majorEastAsia" w:hAnsi="Times New Roman" w:cs="Times New Roman"/>
           <w:b/>
           <w:bCs/>
@@ -660,6 +705,15 @@
     </w:p>
     <w:sdt>
       <w:sdtPr>
+        <w:rPr>
+          <w:rFonts w:asciiTheme="minorHAnsi" w:eastAsiaTheme="minorEastAsia" w:hAnsiTheme="minorHAnsi" w:cstheme="minorBidi"/>
+          <w:color w:val="auto"/>
+          <w:kern w:val="2"/>
+          <w:sz w:val="22"/>
+          <w:szCs w:val="22"/>
+          <w:lang w:eastAsia="zh-CN"/>
+          <w14:ligatures w14:val="standardContextual"/>
+        </w:rPr>
         <w:id w:val="1332106937"/>
         <w:docPartObj>
           <w:docPartGallery w:val="Table of Contents"/>
@@ -668,16 +722,9 @@
       </w:sdtPr>
       <w:sdtEndPr>
         <w:rPr>
-          <w:rFonts w:asciiTheme="minorHAnsi" w:eastAsiaTheme="minorEastAsia" w:hAnsiTheme="minorHAnsi" w:cstheme="minorBidi"/>
           <w:b/>
           <w:bCs/>
           <w:noProof/>
-          <w:color w:val="auto"/>
-          <w:kern w:val="2"/>
-          <w:sz w:val="22"/>
-          <w:szCs w:val="22"/>
-          <w:lang w:eastAsia="zh-CN"/>
-          <w14:ligatures w14:val="standardContextual"/>
         </w:rPr>
       </w:sdtEndPr>
       <w:sdtContent>
@@ -2174,6 +2221,51 @@
       <w:pPr>
         <w:spacing w:line="259" w:lineRule="auto"/>
         <w:rPr>
+          <w:rFonts w:ascii="Times New Roman" w:hAnsi="Times New Roman" w:cs="Times New Roman"/>
+          <w:sz w:val="26"/>
+          <w:szCs w:val="26"/>
+        </w:rPr>
+      </w:pPr>
+      <w:r>
+        <w:rPr>
+          <w:rFonts w:ascii="Times New Roman" w:hAnsi="Times New Roman" w:cs="Times New Roman"/>
+          <w:b/>
+          <w:bCs/>
+        </w:rPr>
+        <w:tab/>
+      </w:r>
+      <w:r>
+        <w:rPr>
+          <w:rFonts w:ascii="Times New Roman" w:hAnsi="Times New Roman" w:cs="Times New Roman"/>
+          <w:sz w:val="26"/>
+          <w:szCs w:val="26"/>
+        </w:rPr>
+        <w:t>Trang web “QTC’s News” là nơi hội tụ các tin tức về công nghệ, kiến thức công nghệ số, kỹ năng và chia sẻ các thông tin mới nhất về công nghệ thông tin.</w:t>
+      </w:r>
+    </w:p>
+    <w:p>
+      <w:pPr>
+        <w:spacing w:line="259" w:lineRule="auto"/>
+        <w:rPr>
+          <w:rFonts w:ascii="Times New Roman" w:hAnsi="Times New Roman" w:cs="Times New Roman"/>
+          <w:sz w:val="26"/>
+          <w:szCs w:val="26"/>
+        </w:rPr>
+      </w:pPr>
+      <w:r>
+        <w:rPr>
+          <w:rFonts w:ascii="Times New Roman" w:hAnsi="Times New Roman" w:cs="Times New Roman"/>
+          <w:sz w:val="26"/>
+          <w:szCs w:val="26"/>
+        </w:rPr>
+        <w:tab/>
+        <w:t>QTC’s News cung cấp cho các bạn những thông tin mới nhất cho đến các thông tin cũ nhưng không kém phần quan trọng. Nhằm giúp các bạn có thể nhìn một cách trực quan và có thể theo dõi được sự phát triển mạnh mẽ của công nghệ trong quá khứ, hiện tại và tương lai.</w:t>
+      </w:r>
+    </w:p>
+    <w:p>
+      <w:pPr>
+        <w:spacing w:line="259" w:lineRule="auto"/>
+        <w:rPr>
           <w:rFonts w:ascii="Times New Roman" w:eastAsiaTheme="majorEastAsia" w:hAnsi="Times New Roman" w:cs="Times New Roman"/>
           <w:b/>
           <w:bCs/>
@@ -2181,6 +2273,15 @@
           <w:szCs w:val="32"/>
         </w:rPr>
       </w:pPr>
+      <w:r>
+        <w:rPr>
+          <w:rFonts w:ascii="Times New Roman" w:hAnsi="Times New Roman" w:cs="Times New Roman"/>
+          <w:sz w:val="26"/>
+          <w:szCs w:val="26"/>
+        </w:rPr>
+        <w:tab/>
+        <w:t>Hãy đến với chúng tôi. QTC’s News sẽ mang lại cho bạn một trải nghiệm tốt nhất về dịch vụ mà chúng tôi mang đến</w:t>
+      </w:r>
       <w:r>
         <w:rPr>
           <w:rFonts w:ascii="Times New Roman" w:hAnsi="Times New Roman" w:cs="Times New Roman"/>

</xml_diff>

<commit_message>
Chỉnh sửa thông tin trang bìa
</commit_message>
<xml_diff>
--- a/BÁO CÁO THI GIỮA KỲ - NGUYỄN MINH CHÁNH - 22CQTM01.docx
+++ b/BÁO CÁO THI GIỮA KỲ - NGUYỄN MINH CHÁNH - 22CQTM01.docx
@@ -374,7 +374,17 @@
                 <w:sz w:val="28"/>
                 <w:szCs w:val="28"/>
               </w:rPr>
-              <w:t>TS. PHẠM VĂN ANH</w:t>
+              <w:t xml:space="preserve">TS. </w:t>
+            </w:r>
+            <w:r>
+              <w:rPr>
+                <w:rFonts w:ascii="Times New Roman" w:hAnsi="Times New Roman" w:cs="Times New Roman"/>
+                <w:b/>
+                <w:bCs/>
+                <w:sz w:val="28"/>
+                <w:szCs w:val="28"/>
+              </w:rPr>
+              <w:t>PHẠM THANH TÙNG</w:t>
             </w:r>
           </w:p>
         </w:tc>

</xml_diff>

<commit_message>
Hoàn thành chỉnh sửa - Kết thúc
</commit_message>
<xml_diff>
--- a/BÁO CÁO THI GIỮA KỲ - NGUYỄN MINH CHÁNH - 22CQTM01.docx
+++ b/BÁO CÁO THI GIỮA KỲ - NGUYỄN MINH CHÁNH - 22CQTM01.docx
@@ -2844,20 +2844,41 @@
           <w:rFonts w:ascii="Times New Roman" w:hAnsi="Times New Roman" w:cs="Times New Roman"/>
           <w:b/>
           <w:bCs/>
-        </w:rPr>
-      </w:pPr>
-      <w:r>
-        <w:rPr>
-          <w:rFonts w:ascii="Times New Roman" w:hAnsi="Times New Roman" w:cs="Times New Roman"/>
-          <w:b/>
-          <w:bCs/>
+          <w:sz w:val="26"/>
+          <w:szCs w:val="26"/>
+        </w:rPr>
+      </w:pPr>
+      <w:r>
+        <w:rPr>
+          <w:rFonts w:ascii="Times New Roman" w:hAnsi="Times New Roman" w:cs="Times New Roman"/>
+          <w:b/>
+          <w:bCs/>
+          <w:sz w:val="26"/>
+          <w:szCs w:val="26"/>
+        </w:rPr>
+        <w:tab/>
+        <w:t>Ở mục “Logo” – thêm logo trang web</w:t>
+      </w:r>
+    </w:p>
+    <w:p>
+      <w:pPr>
+        <w:spacing w:line="259" w:lineRule="auto"/>
+        <w:rPr>
+          <w:rFonts w:ascii="Times New Roman" w:hAnsi="Times New Roman" w:cs="Times New Roman"/>
+          <w:b/>
+          <w:bCs/>
+        </w:rPr>
+      </w:pPr>
+      <w:r>
+        <w:rPr>
           <w:noProof/>
         </w:rPr>
+        <w:lastRenderedPageBreak/>
         <w:drawing>
-          <wp:inline distT="0" distB="0" distL="0" distR="0" wp14:anchorId="693D675E" wp14:editId="0ED6018D">
+          <wp:inline distT="0" distB="0" distL="0" distR="0" wp14:anchorId="7F8D9598" wp14:editId="5DD1476A">
             <wp:extent cx="5943600" cy="3341370"/>
             <wp:effectExtent l="0" t="0" r="0" b="0"/>
-            <wp:docPr id="2038830606" name="Picture 1" descr="A screenshot of a computer&#10;&#10;Description automatically generated"/>
+            <wp:docPr id="1684567888" name="Picture 1"/>
             <wp:cNvGraphicFramePr>
               <a:graphicFrameLocks xmlns:a="http://schemas.openxmlformats.org/drawingml/2006/main" noChangeAspect="1"/>
             </wp:cNvGraphicFramePr>
@@ -2865,7 +2886,7 @@
               <a:graphicData uri="http://schemas.openxmlformats.org/drawingml/2006/picture">
                 <pic:pic xmlns:pic="http://schemas.openxmlformats.org/drawingml/2006/picture">
                   <pic:nvPicPr>
-                    <pic:cNvPr id="2038830606" name="Picture 1" descr="A screenshot of a computer&#10;&#10;Description automatically generated"/>
+                    <pic:cNvPr id="1684567888" name=""/>
                     <pic:cNvPicPr/>
                   </pic:nvPicPr>
                   <pic:blipFill>
@@ -2908,7 +2929,6 @@
           <w:bCs/>
           <w:color w:val="auto"/>
         </w:rPr>
-        <w:lastRenderedPageBreak/>
         <w:t>Bước 4:</w:t>
       </w:r>
       <w:r>
@@ -3001,16 +3021,13 @@
       </w:pPr>
       <w:r>
         <w:rPr>
-          <w:rFonts w:ascii="Times New Roman" w:hAnsi="Times New Roman" w:cs="Times New Roman"/>
-          <w:b/>
-          <w:bCs/>
           <w:noProof/>
         </w:rPr>
         <w:drawing>
-          <wp:inline distT="0" distB="0" distL="0" distR="0" wp14:anchorId="26364790" wp14:editId="1C21369E">
+          <wp:inline distT="0" distB="0" distL="0" distR="0" wp14:anchorId="299BAB96" wp14:editId="2EDD302D">
             <wp:extent cx="5943600" cy="3341370"/>
             <wp:effectExtent l="0" t="0" r="0" b="0"/>
-            <wp:docPr id="98263539" name="Picture 1" descr="A screenshot of a computer&#10;&#10;Description automatically generated"/>
+            <wp:docPr id="1831210779" name="Picture 1" descr="A screenshot of a computer&#10;&#10;Description automatically generated"/>
             <wp:cNvGraphicFramePr>
               <a:graphicFrameLocks xmlns:a="http://schemas.openxmlformats.org/drawingml/2006/main" noChangeAspect="1"/>
             </wp:cNvGraphicFramePr>
@@ -3018,7 +3035,7 @@
               <a:graphicData uri="http://schemas.openxmlformats.org/drawingml/2006/picture">
                 <pic:pic xmlns:pic="http://schemas.openxmlformats.org/drawingml/2006/picture">
                   <pic:nvPicPr>
-                    <pic:cNvPr id="98263539" name="Picture 1" descr="A screenshot of a computer&#10;&#10;Description automatically generated"/>
+                    <pic:cNvPr id="1831210779" name="Picture 1" descr="A screenshot of a computer&#10;&#10;Description automatically generated"/>
                     <pic:cNvPicPr/>
                   </pic:nvPicPr>
                   <pic:blipFill>
@@ -3061,6 +3078,7 @@
           <w:bCs/>
           <w:color w:val="auto"/>
         </w:rPr>
+        <w:lastRenderedPageBreak/>
         <w:t>Bước 5: Click vào “Add Items” và chọn các Items cần thiết</w:t>
       </w:r>
       <w:r>
@@ -3085,16 +3103,13 @@
       </w:pPr>
       <w:r>
         <w:rPr>
-          <w:rFonts w:ascii="Times New Roman" w:hAnsi="Times New Roman" w:cs="Times New Roman"/>
-          <w:b/>
-          <w:bCs/>
           <w:noProof/>
         </w:rPr>
         <w:drawing>
-          <wp:inline distT="0" distB="0" distL="0" distR="0" wp14:anchorId="4BDFE632" wp14:editId="4EDA262F">
-            <wp:extent cx="5943600" cy="3124200"/>
+          <wp:inline distT="0" distB="0" distL="0" distR="0" wp14:anchorId="600DA1C4" wp14:editId="7A039C1C">
+            <wp:extent cx="5943600" cy="3341370"/>
             <wp:effectExtent l="0" t="0" r="0" b="0"/>
-            <wp:docPr id="1989782559" name="Picture 1" descr="A screenshot of a computer&#10;&#10;Description automatically generated"/>
+            <wp:docPr id="677574655" name="Picture 1" descr="A screenshot of a computer&#10;&#10;Description automatically generated"/>
             <wp:cNvGraphicFramePr>
               <a:graphicFrameLocks xmlns:a="http://schemas.openxmlformats.org/drawingml/2006/main" noChangeAspect="1"/>
             </wp:cNvGraphicFramePr>
@@ -3102,7 +3117,7 @@
               <a:graphicData uri="http://schemas.openxmlformats.org/drawingml/2006/picture">
                 <pic:pic xmlns:pic="http://schemas.openxmlformats.org/drawingml/2006/picture">
                   <pic:nvPicPr>
-                    <pic:cNvPr id="1989782559" name="Picture 1" descr="A screenshot of a computer&#10;&#10;Description automatically generated"/>
+                    <pic:cNvPr id="677574655" name="Picture 1" descr="A screenshot of a computer&#10;&#10;Description automatically generated"/>
                     <pic:cNvPicPr/>
                   </pic:nvPicPr>
                   <pic:blipFill>
@@ -3114,7 +3129,7 @@
                   <pic:spPr>
                     <a:xfrm>
                       <a:off x="0" y="0"/>
-                      <a:ext cx="5943600" cy="3124200"/>
+                      <a:ext cx="5943600" cy="3341370"/>
                     </a:xfrm>
                     <a:prstGeom prst="rect">
                       <a:avLst/>
@@ -3145,7 +3160,6 @@
           <w:bCs/>
           <w:color w:val="auto"/>
         </w:rPr>
-        <w:lastRenderedPageBreak/>
         <w:t>Bước 6</w:t>
       </w:r>
       <w:r>
@@ -3308,16 +3322,13 @@
       </w:pPr>
       <w:r>
         <w:rPr>
-          <w:rFonts w:ascii="Times New Roman" w:hAnsi="Times New Roman" w:cs="Times New Roman"/>
-          <w:b/>
-          <w:bCs/>
           <w:noProof/>
         </w:rPr>
         <w:drawing>
-          <wp:inline distT="0" distB="0" distL="0" distR="0" wp14:anchorId="6B69B892" wp14:editId="14011821">
+          <wp:inline distT="0" distB="0" distL="0" distR="0" wp14:anchorId="56A17B6D" wp14:editId="6941DEDA">
             <wp:extent cx="5943600" cy="3341370"/>
             <wp:effectExtent l="0" t="0" r="0" b="0"/>
-            <wp:docPr id="438875175" name="Picture 1" descr="A screenshot of a computer&#10;&#10;Description automatically generated"/>
+            <wp:docPr id="1659682131" name="Picture 1" descr="A screenshot of a computer&#10;&#10;Description automatically generated"/>
             <wp:cNvGraphicFramePr>
               <a:graphicFrameLocks xmlns:a="http://schemas.openxmlformats.org/drawingml/2006/main" noChangeAspect="1"/>
             </wp:cNvGraphicFramePr>
@@ -3325,7 +3336,7 @@
               <a:graphicData uri="http://schemas.openxmlformats.org/drawingml/2006/picture">
                 <pic:pic xmlns:pic="http://schemas.openxmlformats.org/drawingml/2006/picture">
                   <pic:nvPicPr>
-                    <pic:cNvPr id="438875175" name="Picture 1" descr="A screenshot of a computer&#10;&#10;Description automatically generated"/>
+                    <pic:cNvPr id="1659682131" name="Picture 1" descr="A screenshot of a computer&#10;&#10;Description automatically generated"/>
                     <pic:cNvPicPr/>
                   </pic:nvPicPr>
                   <pic:blipFill>
@@ -3603,16 +3614,13 @@
       </w:pPr>
       <w:r>
         <w:rPr>
-          <w:rFonts w:ascii="Times New Roman" w:hAnsi="Times New Roman" w:cs="Times New Roman"/>
-          <w:b/>
-          <w:bCs/>
           <w:noProof/>
         </w:rPr>
         <w:drawing>
-          <wp:inline distT="0" distB="0" distL="0" distR="0" wp14:anchorId="61777522" wp14:editId="4D6D0E2D">
+          <wp:inline distT="0" distB="0" distL="0" distR="0" wp14:anchorId="5274F8CA" wp14:editId="0E235D5F">
             <wp:extent cx="5943600" cy="3341370"/>
             <wp:effectExtent l="0" t="0" r="0" b="0"/>
-            <wp:docPr id="984161850" name="Picture 1" descr="A screenshot of a computer&#10;&#10;Description automatically generated"/>
+            <wp:docPr id="491143535" name="Picture 1" descr="A screenshot of a computer&#10;&#10;Description automatically generated"/>
             <wp:cNvGraphicFramePr>
               <a:graphicFrameLocks xmlns:a="http://schemas.openxmlformats.org/drawingml/2006/main" noChangeAspect="1"/>
             </wp:cNvGraphicFramePr>
@@ -3620,7 +3628,62 @@
               <a:graphicData uri="http://schemas.openxmlformats.org/drawingml/2006/picture">
                 <pic:pic xmlns:pic="http://schemas.openxmlformats.org/drawingml/2006/picture">
                   <pic:nvPicPr>
-                    <pic:cNvPr id="984161850" name="Picture 1" descr="A screenshot of a computer&#10;&#10;Description automatically generated"/>
+                    <pic:cNvPr id="491143535" name="Picture 1" descr="A screenshot of a computer&#10;&#10;Description automatically generated"/>
+                    <pic:cNvPicPr/>
+                  </pic:nvPicPr>
+                  <pic:blipFill>
+                    <a:blip r:embed="rId17"/>
+                    <a:stretch>
+                      <a:fillRect/>
+                    </a:stretch>
+                  </pic:blipFill>
+                  <pic:spPr>
+                    <a:xfrm>
+                      <a:off x="0" y="0"/>
+                      <a:ext cx="5943600" cy="3341370"/>
+                    </a:xfrm>
+                    <a:prstGeom prst="rect">
+                      <a:avLst/>
+                    </a:prstGeom>
+                  </pic:spPr>
+                </pic:pic>
+              </a:graphicData>
+            </a:graphic>
+          </wp:inline>
+        </w:drawing>
+      </w:r>
+    </w:p>
+    <w:p>
+      <w:pPr>
+        <w:rPr>
+          <w:rFonts w:ascii="Times New Roman" w:hAnsi="Times New Roman" w:cs="Times New Roman"/>
+          <w:b/>
+          <w:bCs/>
+          <w:sz w:val="26"/>
+          <w:szCs w:val="26"/>
+        </w:rPr>
+      </w:pPr>
+      <w:r>
+        <w:rPr>
+          <w:rFonts w:ascii="Times New Roman" w:hAnsi="Times New Roman" w:cs="Times New Roman"/>
+          <w:b/>
+          <w:bCs/>
+          <w:noProof/>
+        </w:rPr>
+        <w:lastRenderedPageBreak/>
+        <w:drawing>
+          <wp:inline distT="0" distB="0" distL="0" distR="0" wp14:anchorId="0256FBDC" wp14:editId="40D66D91">
+            <wp:extent cx="5943600" cy="3341370"/>
+            <wp:effectExtent l="0" t="0" r="0" b="0"/>
+            <wp:docPr id="1864568916" name="Picture 1" descr="A computer screen with a white screen&#10;&#10;Description automatically generated"/>
+            <wp:cNvGraphicFramePr>
+              <a:graphicFrameLocks xmlns:a="http://schemas.openxmlformats.org/drawingml/2006/main" noChangeAspect="1"/>
+            </wp:cNvGraphicFramePr>
+            <a:graphic xmlns:a="http://schemas.openxmlformats.org/drawingml/2006/main">
+              <a:graphicData uri="http://schemas.openxmlformats.org/drawingml/2006/picture">
+                <pic:pic xmlns:pic="http://schemas.openxmlformats.org/drawingml/2006/picture">
+                  <pic:nvPicPr>
+                    <pic:cNvPr id="1864568916" name="Picture 1" descr="A computer screen with a white screen&#10;&#10;Description automatically generated"/>
                     <pic:cNvPicPr/>
                   </pic:nvPicPr>
                   <pic:blipFill>
@@ -3647,6 +3710,38 @@
     </w:p>
     <w:p>
       <w:pPr>
+        <w:pStyle w:val="Heading2"/>
+        <w:ind w:firstLine="720"/>
+        <w:rPr>
+          <w:rFonts w:ascii="Times New Roman" w:hAnsi="Times New Roman" w:cs="Times New Roman"/>
+          <w:b/>
+          <w:bCs/>
+          <w:color w:val="auto"/>
+        </w:rPr>
+      </w:pPr>
+      <w:bookmarkStart w:id="17" w:name="_Toc155567988"/>
+      <w:r>
+        <w:rPr>
+          <w:rFonts w:ascii="Times New Roman" w:hAnsi="Times New Roman" w:cs="Times New Roman"/>
+          <w:b/>
+          <w:bCs/>
+          <w:color w:val="auto"/>
+        </w:rPr>
+        <w:t>Trang “</w:t>
+      </w:r>
+      <w:r>
+        <w:rPr>
+          <w:rFonts w:ascii="Times New Roman" w:hAnsi="Times New Roman" w:cs="Times New Roman"/>
+          <w:b/>
+          <w:bCs/>
+          <w:color w:val="auto"/>
+        </w:rPr>
+        <w:t>what’s the IT mean?”</w:t>
+      </w:r>
+      <w:bookmarkEnd w:id="17"/>
+    </w:p>
+    <w:p>
+      <w:pPr>
         <w:rPr>
           <w:rFonts w:ascii="Times New Roman" w:hAnsi="Times New Roman" w:cs="Times New Roman"/>
           <w:b/>
@@ -3657,17 +3752,13 @@
       </w:pPr>
       <w:r>
         <w:rPr>
-          <w:rFonts w:ascii="Times New Roman" w:hAnsi="Times New Roman" w:cs="Times New Roman"/>
-          <w:b/>
-          <w:bCs/>
           <w:noProof/>
         </w:rPr>
-        <w:lastRenderedPageBreak/>
         <w:drawing>
-          <wp:inline distT="0" distB="0" distL="0" distR="0" wp14:anchorId="0256FBDC" wp14:editId="40D66D91">
+          <wp:inline distT="0" distB="0" distL="0" distR="0" wp14:anchorId="66EDE30B" wp14:editId="360D9D93">
             <wp:extent cx="5943600" cy="3341370"/>
             <wp:effectExtent l="0" t="0" r="0" b="0"/>
-            <wp:docPr id="1864568916" name="Picture 1" descr="A computer screen with a white screen&#10;&#10;Description automatically generated"/>
+            <wp:docPr id="1906711884" name="Picture 1" descr="A screenshot of a computer&#10;&#10;Description automatically generated"/>
             <wp:cNvGraphicFramePr>
               <a:graphicFrameLocks xmlns:a="http://schemas.openxmlformats.org/drawingml/2006/main" noChangeAspect="1"/>
             </wp:cNvGraphicFramePr>
@@ -3675,7 +3766,62 @@
               <a:graphicData uri="http://schemas.openxmlformats.org/drawingml/2006/picture">
                 <pic:pic xmlns:pic="http://schemas.openxmlformats.org/drawingml/2006/picture">
                   <pic:nvPicPr>
-                    <pic:cNvPr id="1864568916" name="Picture 1" descr="A computer screen with a white screen&#10;&#10;Description automatically generated"/>
+                    <pic:cNvPr id="1906711884" name="Picture 1" descr="A screenshot of a computer&#10;&#10;Description automatically generated"/>
+                    <pic:cNvPicPr/>
+                  </pic:nvPicPr>
+                  <pic:blipFill>
+                    <a:blip r:embed="rId17"/>
+                    <a:stretch>
+                      <a:fillRect/>
+                    </a:stretch>
+                  </pic:blipFill>
+                  <pic:spPr>
+                    <a:xfrm>
+                      <a:off x="0" y="0"/>
+                      <a:ext cx="5943600" cy="3341370"/>
+                    </a:xfrm>
+                    <a:prstGeom prst="rect">
+                      <a:avLst/>
+                    </a:prstGeom>
+                  </pic:spPr>
+                </pic:pic>
+              </a:graphicData>
+            </a:graphic>
+          </wp:inline>
+        </w:drawing>
+      </w:r>
+    </w:p>
+    <w:p>
+      <w:pPr>
+        <w:rPr>
+          <w:rFonts w:ascii="Times New Roman" w:hAnsi="Times New Roman" w:cs="Times New Roman"/>
+          <w:b/>
+          <w:bCs/>
+          <w:sz w:val="26"/>
+          <w:szCs w:val="26"/>
+        </w:rPr>
+      </w:pPr>
+      <w:r>
+        <w:rPr>
+          <w:rFonts w:ascii="Times New Roman" w:hAnsi="Times New Roman" w:cs="Times New Roman"/>
+          <w:b/>
+          <w:bCs/>
+          <w:noProof/>
+        </w:rPr>
+        <w:lastRenderedPageBreak/>
+        <w:drawing>
+          <wp:inline distT="0" distB="0" distL="0" distR="0" wp14:anchorId="3EB5B845" wp14:editId="48CDBC6D">
+            <wp:extent cx="5943600" cy="3341370"/>
+            <wp:effectExtent l="0" t="0" r="0" b="0"/>
+            <wp:docPr id="397592905" name="Picture 1" descr="A screenshot of a computer&#10;&#10;Description automatically generated"/>
+            <wp:cNvGraphicFramePr>
+              <a:graphicFrameLocks xmlns:a="http://schemas.openxmlformats.org/drawingml/2006/main" noChangeAspect="1"/>
+            </wp:cNvGraphicFramePr>
+            <a:graphic xmlns:a="http://schemas.openxmlformats.org/drawingml/2006/main">
+              <a:graphicData uri="http://schemas.openxmlformats.org/drawingml/2006/picture">
+                <pic:pic xmlns:pic="http://schemas.openxmlformats.org/drawingml/2006/picture">
+                  <pic:nvPicPr>
+                    <pic:cNvPr id="397592905" name="Picture 1" descr="A screenshot of a computer&#10;&#10;Description automatically generated"/>
                     <pic:cNvPicPr/>
                   </pic:nvPicPr>
                   <pic:blipFill>
@@ -3702,38 +3848,6 @@
     </w:p>
     <w:p>
       <w:pPr>
-        <w:pStyle w:val="Heading2"/>
-        <w:ind w:firstLine="720"/>
-        <w:rPr>
-          <w:rFonts w:ascii="Times New Roman" w:hAnsi="Times New Roman" w:cs="Times New Roman"/>
-          <w:b/>
-          <w:bCs/>
-          <w:color w:val="auto"/>
-        </w:rPr>
-      </w:pPr>
-      <w:bookmarkStart w:id="17" w:name="_Toc155567988"/>
-      <w:r>
-        <w:rPr>
-          <w:rFonts w:ascii="Times New Roman" w:hAnsi="Times New Roman" w:cs="Times New Roman"/>
-          <w:b/>
-          <w:bCs/>
-          <w:color w:val="auto"/>
-        </w:rPr>
-        <w:t>Trang “</w:t>
-      </w:r>
-      <w:r>
-        <w:rPr>
-          <w:rFonts w:ascii="Times New Roman" w:hAnsi="Times New Roman" w:cs="Times New Roman"/>
-          <w:b/>
-          <w:bCs/>
-          <w:color w:val="auto"/>
-        </w:rPr>
-        <w:t>what’s the IT mean?”</w:t>
-      </w:r>
-      <w:bookmarkEnd w:id="17"/>
-    </w:p>
-    <w:p>
-      <w:pPr>
         <w:rPr>
           <w:rFonts w:ascii="Times New Roman" w:hAnsi="Times New Roman" w:cs="Times New Roman"/>
           <w:b/>
@@ -3750,10 +3864,10 @@
           <w:noProof/>
         </w:rPr>
         <w:drawing>
-          <wp:inline distT="0" distB="0" distL="0" distR="0" wp14:anchorId="6726FDEC" wp14:editId="4E8C4E0C">
+          <wp:inline distT="0" distB="0" distL="0" distR="0" wp14:anchorId="56BC0B68" wp14:editId="6752EFB5">
             <wp:extent cx="5943600" cy="3341370"/>
             <wp:effectExtent l="0" t="0" r="0" b="0"/>
-            <wp:docPr id="1362577335" name="Picture 1" descr="A screenshot of a computer&#10;&#10;Description automatically generated"/>
+            <wp:docPr id="1246794416" name="Picture 1" descr="A screenshot of a computer&#10;&#10;Description automatically generated"/>
             <wp:cNvGraphicFramePr>
               <a:graphicFrameLocks xmlns:a="http://schemas.openxmlformats.org/drawingml/2006/main" noChangeAspect="1"/>
             </wp:cNvGraphicFramePr>
@@ -3761,7 +3875,7 @@
               <a:graphicData uri="http://schemas.openxmlformats.org/drawingml/2006/picture">
                 <pic:pic xmlns:pic="http://schemas.openxmlformats.org/drawingml/2006/picture">
                   <pic:nvPicPr>
-                    <pic:cNvPr id="1362577335" name="Picture 1" descr="A screenshot of a computer&#10;&#10;Description automatically generated"/>
+                    <pic:cNvPr id="1246794416" name="Picture 1" descr="A screenshot of a computer&#10;&#10;Description automatically generated"/>
                     <pic:cNvPicPr/>
                   </pic:nvPicPr>
                   <pic:blipFill>
@@ -3805,10 +3919,10 @@
         </w:rPr>
         <w:lastRenderedPageBreak/>
         <w:drawing>
-          <wp:inline distT="0" distB="0" distL="0" distR="0" wp14:anchorId="3EB5B845" wp14:editId="48CDBC6D">
+          <wp:inline distT="0" distB="0" distL="0" distR="0" wp14:anchorId="7B5DAE3E" wp14:editId="4B494BB4">
             <wp:extent cx="5943600" cy="3341370"/>
             <wp:effectExtent l="0" t="0" r="0" b="0"/>
-            <wp:docPr id="397592905" name="Picture 1" descr="A screenshot of a computer&#10;&#10;Description automatically generated"/>
+            <wp:docPr id="2079924002" name="Picture 1" descr="A screenshot of a computer&#10;&#10;Description automatically generated"/>
             <wp:cNvGraphicFramePr>
               <a:graphicFrameLocks xmlns:a="http://schemas.openxmlformats.org/drawingml/2006/main" noChangeAspect="1"/>
             </wp:cNvGraphicFramePr>
@@ -3816,7 +3930,7 @@
               <a:graphicData uri="http://schemas.openxmlformats.org/drawingml/2006/picture">
                 <pic:pic xmlns:pic="http://schemas.openxmlformats.org/drawingml/2006/picture">
                   <pic:nvPicPr>
-                    <pic:cNvPr id="397592905" name="Picture 1" descr="A screenshot of a computer&#10;&#10;Description automatically generated"/>
+                    <pic:cNvPr id="2079924002" name="Picture 1" descr="A screenshot of a computer&#10;&#10;Description automatically generated"/>
                     <pic:cNvPicPr/>
                   </pic:nvPicPr>
                   <pic:blipFill>
@@ -3843,6 +3957,28 @@
     </w:p>
     <w:p>
       <w:pPr>
+        <w:pStyle w:val="Heading2"/>
+        <w:rPr>
+          <w:rFonts w:ascii="Times New Roman" w:hAnsi="Times New Roman" w:cs="Times New Roman"/>
+          <w:b/>
+          <w:bCs/>
+          <w:color w:val="auto"/>
+        </w:rPr>
+      </w:pPr>
+      <w:bookmarkStart w:id="18" w:name="_Toc155567989"/>
+      <w:r>
+        <w:rPr>
+          <w:rFonts w:ascii="Times New Roman" w:hAnsi="Times New Roman" w:cs="Times New Roman"/>
+          <w:b/>
+          <w:bCs/>
+          <w:color w:val="auto"/>
+        </w:rPr>
+        <w:t>Trang “The IT’s advanced”</w:t>
+      </w:r>
+      <w:bookmarkEnd w:id="18"/>
+    </w:p>
+    <w:p>
+      <w:pPr>
         <w:rPr>
           <w:rFonts w:ascii="Times New Roman" w:hAnsi="Times New Roman" w:cs="Times New Roman"/>
           <w:b/>
@@ -3853,16 +3989,13 @@
       </w:pPr>
       <w:r>
         <w:rPr>
-          <w:rFonts w:ascii="Times New Roman" w:hAnsi="Times New Roman" w:cs="Times New Roman"/>
-          <w:b/>
-          <w:bCs/>
           <w:noProof/>
         </w:rPr>
         <w:drawing>
-          <wp:inline distT="0" distB="0" distL="0" distR="0" wp14:anchorId="56BC0B68" wp14:editId="6752EFB5">
+          <wp:inline distT="0" distB="0" distL="0" distR="0" wp14:anchorId="5B82833E" wp14:editId="1C8FF022">
             <wp:extent cx="5943600" cy="3341370"/>
             <wp:effectExtent l="0" t="0" r="0" b="0"/>
-            <wp:docPr id="1246794416" name="Picture 1" descr="A screenshot of a computer&#10;&#10;Description automatically generated"/>
+            <wp:docPr id="1916901069" name="Picture 1" descr="A screenshot of a computer&#10;&#10;Description automatically generated"/>
             <wp:cNvGraphicFramePr>
               <a:graphicFrameLocks xmlns:a="http://schemas.openxmlformats.org/drawingml/2006/main" noChangeAspect="1"/>
             </wp:cNvGraphicFramePr>
@@ -3870,7 +4003,62 @@
               <a:graphicData uri="http://schemas.openxmlformats.org/drawingml/2006/picture">
                 <pic:pic xmlns:pic="http://schemas.openxmlformats.org/drawingml/2006/picture">
                   <pic:nvPicPr>
-                    <pic:cNvPr id="1246794416" name="Picture 1" descr="A screenshot of a computer&#10;&#10;Description automatically generated"/>
+                    <pic:cNvPr id="1916901069" name="Picture 1" descr="A screenshot of a computer&#10;&#10;Description automatically generated"/>
+                    <pic:cNvPicPr/>
+                  </pic:nvPicPr>
+                  <pic:blipFill>
+                    <a:blip r:embed="rId17"/>
+                    <a:stretch>
+                      <a:fillRect/>
+                    </a:stretch>
+                  </pic:blipFill>
+                  <pic:spPr>
+                    <a:xfrm>
+                      <a:off x="0" y="0"/>
+                      <a:ext cx="5943600" cy="3341370"/>
+                    </a:xfrm>
+                    <a:prstGeom prst="rect">
+                      <a:avLst/>
+                    </a:prstGeom>
+                  </pic:spPr>
+                </pic:pic>
+              </a:graphicData>
+            </a:graphic>
+          </wp:inline>
+        </w:drawing>
+      </w:r>
+    </w:p>
+    <w:p>
+      <w:pPr>
+        <w:rPr>
+          <w:rFonts w:ascii="Times New Roman" w:hAnsi="Times New Roman" w:cs="Times New Roman"/>
+          <w:b/>
+          <w:bCs/>
+          <w:sz w:val="26"/>
+          <w:szCs w:val="26"/>
+        </w:rPr>
+      </w:pPr>
+      <w:r>
+        <w:rPr>
+          <w:rFonts w:ascii="Times New Roman" w:hAnsi="Times New Roman" w:cs="Times New Roman"/>
+          <w:b/>
+          <w:bCs/>
+          <w:noProof/>
+        </w:rPr>
+        <w:lastRenderedPageBreak/>
+        <w:drawing>
+          <wp:inline distT="0" distB="0" distL="0" distR="0" wp14:anchorId="17404150" wp14:editId="0966DD29">
+            <wp:extent cx="5943600" cy="3341370"/>
+            <wp:effectExtent l="0" t="0" r="0" b="0"/>
+            <wp:docPr id="1596012962" name="Picture 1" descr="A screenshot of a computer&#10;&#10;Description automatically generated"/>
+            <wp:cNvGraphicFramePr>
+              <a:graphicFrameLocks xmlns:a="http://schemas.openxmlformats.org/drawingml/2006/main" noChangeAspect="1"/>
+            </wp:cNvGraphicFramePr>
+            <a:graphic xmlns:a="http://schemas.openxmlformats.org/drawingml/2006/main">
+              <a:graphicData uri="http://schemas.openxmlformats.org/drawingml/2006/picture">
+                <pic:pic xmlns:pic="http://schemas.openxmlformats.org/drawingml/2006/picture">
+                  <pic:nvPicPr>
+                    <pic:cNvPr id="1596012962" name="Picture 1" descr="A screenshot of a computer&#10;&#10;Description automatically generated"/>
                     <pic:cNvPicPr/>
                   </pic:nvPicPr>
                   <pic:blipFill>
@@ -3912,12 +4100,11 @@
           <w:bCs/>
           <w:noProof/>
         </w:rPr>
-        <w:lastRenderedPageBreak/>
         <w:drawing>
-          <wp:inline distT="0" distB="0" distL="0" distR="0" wp14:anchorId="7B5DAE3E" wp14:editId="4B494BB4">
+          <wp:inline distT="0" distB="0" distL="0" distR="0" wp14:anchorId="1C9E8E04" wp14:editId="5FA443A1">
             <wp:extent cx="5943600" cy="3341370"/>
             <wp:effectExtent l="0" t="0" r="0" b="0"/>
-            <wp:docPr id="2079924002" name="Picture 1" descr="A screenshot of a computer&#10;&#10;Description automatically generated"/>
+            <wp:docPr id="395143073" name="Picture 1" descr="A screenshot of a computer&#10;&#10;Description automatically generated"/>
             <wp:cNvGraphicFramePr>
               <a:graphicFrameLocks xmlns:a="http://schemas.openxmlformats.org/drawingml/2006/main" noChangeAspect="1"/>
             </wp:cNvGraphicFramePr>
@@ -3925,7 +4112,7 @@
               <a:graphicData uri="http://schemas.openxmlformats.org/drawingml/2006/picture">
                 <pic:pic xmlns:pic="http://schemas.openxmlformats.org/drawingml/2006/picture">
                   <pic:nvPicPr>
-                    <pic:cNvPr id="2079924002" name="Picture 1" descr="A screenshot of a computer&#10;&#10;Description automatically generated"/>
+                    <pic:cNvPr id="395143073" name="Picture 1" descr="A screenshot of a computer&#10;&#10;Description automatically generated"/>
                     <pic:cNvPicPr/>
                   </pic:nvPicPr>
                   <pic:blipFill>
@@ -3952,28 +4139,6 @@
     </w:p>
     <w:p>
       <w:pPr>
-        <w:pStyle w:val="Heading2"/>
-        <w:rPr>
-          <w:rFonts w:ascii="Times New Roman" w:hAnsi="Times New Roman" w:cs="Times New Roman"/>
-          <w:b/>
-          <w:bCs/>
-          <w:color w:val="auto"/>
-        </w:rPr>
-      </w:pPr>
-      <w:bookmarkStart w:id="18" w:name="_Toc155567989"/>
-      <w:r>
-        <w:rPr>
-          <w:rFonts w:ascii="Times New Roman" w:hAnsi="Times New Roman" w:cs="Times New Roman"/>
-          <w:b/>
-          <w:bCs/>
-          <w:color w:val="auto"/>
-        </w:rPr>
-        <w:t>Trang “The IT’s advanced”</w:t>
-      </w:r>
-      <w:bookmarkEnd w:id="18"/>
-    </w:p>
-    <w:p>
-      <w:pPr>
         <w:rPr>
           <w:rFonts w:ascii="Times New Roman" w:hAnsi="Times New Roman" w:cs="Times New Roman"/>
           <w:b/>
@@ -3982,18 +4147,83 @@
           <w:szCs w:val="26"/>
         </w:rPr>
       </w:pPr>
-      <w:r>
-        <w:rPr>
-          <w:rFonts w:ascii="Times New Roman" w:hAnsi="Times New Roman" w:cs="Times New Roman"/>
-          <w:b/>
-          <w:bCs/>
+    </w:p>
+    <w:p>
+      <w:pPr>
+        <w:rPr>
+          <w:rFonts w:ascii="Times New Roman" w:hAnsi="Times New Roman" w:cs="Times New Roman"/>
+          <w:b/>
+          <w:bCs/>
+          <w:sz w:val="26"/>
+          <w:szCs w:val="26"/>
+        </w:rPr>
+      </w:pPr>
+    </w:p>
+    <w:p>
+      <w:pPr>
+        <w:rPr>
+          <w:rFonts w:ascii="Times New Roman" w:hAnsi="Times New Roman" w:cs="Times New Roman"/>
+          <w:b/>
+          <w:bCs/>
+          <w:sz w:val="26"/>
+          <w:szCs w:val="26"/>
+        </w:rPr>
+      </w:pPr>
+    </w:p>
+    <w:p>
+      <w:pPr>
+        <w:rPr>
+          <w:rFonts w:ascii="Times New Roman" w:hAnsi="Times New Roman" w:cs="Times New Roman"/>
+          <w:b/>
+          <w:bCs/>
+          <w:sz w:val="26"/>
+          <w:szCs w:val="26"/>
+        </w:rPr>
+      </w:pPr>
+    </w:p>
+    <w:p>
+      <w:pPr>
+        <w:pStyle w:val="Heading2"/>
+        <w:ind w:firstLine="720"/>
+        <w:rPr>
+          <w:rFonts w:ascii="Times New Roman" w:hAnsi="Times New Roman" w:cs="Times New Roman"/>
+          <w:b/>
+          <w:bCs/>
+          <w:color w:val="auto"/>
+        </w:rPr>
+      </w:pPr>
+      <w:bookmarkStart w:id="19" w:name="_Toc155567990"/>
+      <w:r>
+        <w:rPr>
+          <w:rFonts w:ascii="Times New Roman" w:hAnsi="Times New Roman" w:cs="Times New Roman"/>
+          <w:b/>
+          <w:bCs/>
+          <w:color w:val="auto"/>
+        </w:rPr>
+        <w:lastRenderedPageBreak/>
+        <w:t>Mô phỏng 1 trang bài viết - “Ông trùm công nghệ” hay “The Giant of Technology”:</w:t>
+      </w:r>
+      <w:bookmarkEnd w:id="19"/>
+    </w:p>
+    <w:p>
+      <w:pPr>
+        <w:rPr>
+          <w:rFonts w:ascii="Times New Roman" w:hAnsi="Times New Roman" w:cs="Times New Roman"/>
+          <w:b/>
+          <w:bCs/>
+          <w:sz w:val="26"/>
+          <w:szCs w:val="26"/>
+        </w:rPr>
+      </w:pPr>
+      <w:r>
+        <w:rPr>
           <w:noProof/>
         </w:rPr>
         <w:drawing>
-          <wp:inline distT="0" distB="0" distL="0" distR="0" wp14:anchorId="6955B28C" wp14:editId="31904375">
+          <wp:inline distT="0" distB="0" distL="0" distR="0" wp14:anchorId="0CBB7298" wp14:editId="3EC80B67">
             <wp:extent cx="5943600" cy="3341370"/>
             <wp:effectExtent l="0" t="0" r="0" b="0"/>
-            <wp:docPr id="607208162" name="Picture 1" descr="A screenshot of a computer&#10;&#10;Description automatically generated"/>
+            <wp:docPr id="814847756" name="Picture 1" descr="A screenshot of a computer&#10;&#10;Description automatically generated"/>
             <wp:cNvGraphicFramePr>
               <a:graphicFrameLocks xmlns:a="http://schemas.openxmlformats.org/drawingml/2006/main" noChangeAspect="1"/>
             </wp:cNvGraphicFramePr>
@@ -4001,7 +4231,61 @@
               <a:graphicData uri="http://schemas.openxmlformats.org/drawingml/2006/picture">
                 <pic:pic xmlns:pic="http://schemas.openxmlformats.org/drawingml/2006/picture">
                   <pic:nvPicPr>
-                    <pic:cNvPr id="607208162" name="Picture 1" descr="A screenshot of a computer&#10;&#10;Description automatically generated"/>
+                    <pic:cNvPr id="814847756" name="Picture 1" descr="A screenshot of a computer&#10;&#10;Description automatically generated"/>
+                    <pic:cNvPicPr/>
+                  </pic:nvPicPr>
+                  <pic:blipFill>
+                    <a:blip r:embed="rId17"/>
+                    <a:stretch>
+                      <a:fillRect/>
+                    </a:stretch>
+                  </pic:blipFill>
+                  <pic:spPr>
+                    <a:xfrm>
+                      <a:off x="0" y="0"/>
+                      <a:ext cx="5943600" cy="3341370"/>
+                    </a:xfrm>
+                    <a:prstGeom prst="rect">
+                      <a:avLst/>
+                    </a:prstGeom>
+                  </pic:spPr>
+                </pic:pic>
+              </a:graphicData>
+            </a:graphic>
+          </wp:inline>
+        </w:drawing>
+      </w:r>
+    </w:p>
+    <w:p>
+      <w:pPr>
+        <w:rPr>
+          <w:rFonts w:ascii="Times New Roman" w:hAnsi="Times New Roman" w:cs="Times New Roman"/>
+          <w:b/>
+          <w:bCs/>
+          <w:sz w:val="26"/>
+          <w:szCs w:val="26"/>
+        </w:rPr>
+      </w:pPr>
+      <w:r>
+        <w:rPr>
+          <w:rFonts w:ascii="Times New Roman" w:hAnsi="Times New Roman" w:cs="Times New Roman"/>
+          <w:b/>
+          <w:bCs/>
+          <w:noProof/>
+        </w:rPr>
+        <w:drawing>
+          <wp:inline distT="0" distB="0" distL="0" distR="0" wp14:anchorId="45EE1878" wp14:editId="38A332BB">
+            <wp:extent cx="5943600" cy="3341370"/>
+            <wp:effectExtent l="0" t="0" r="0" b="0"/>
+            <wp:docPr id="1160512527" name="Picture 1" descr="A screenshot of a computer&#10;&#10;Description automatically generated"/>
+            <wp:cNvGraphicFramePr>
+              <a:graphicFrameLocks xmlns:a="http://schemas.openxmlformats.org/drawingml/2006/main" noChangeAspect="1"/>
+            </wp:cNvGraphicFramePr>
+            <a:graphic xmlns:a="http://schemas.openxmlformats.org/drawingml/2006/main">
+              <a:graphicData uri="http://schemas.openxmlformats.org/drawingml/2006/picture">
+                <pic:pic xmlns:pic="http://schemas.openxmlformats.org/drawingml/2006/picture">
+                  <pic:nvPicPr>
+                    <pic:cNvPr id="1160512527" name="Picture 1" descr="A screenshot of a computer&#10;&#10;Description automatically generated"/>
                     <pic:cNvPicPr/>
                   </pic:nvPicPr>
                   <pic:blipFill>
@@ -4045,10 +4329,10 @@
         </w:rPr>
         <w:lastRenderedPageBreak/>
         <w:drawing>
-          <wp:inline distT="0" distB="0" distL="0" distR="0" wp14:anchorId="17404150" wp14:editId="0966DD29">
+          <wp:inline distT="0" distB="0" distL="0" distR="0" wp14:anchorId="7F16409E" wp14:editId="6EC61E8E">
             <wp:extent cx="5943600" cy="3341370"/>
             <wp:effectExtent l="0" t="0" r="0" b="0"/>
-            <wp:docPr id="1596012962" name="Picture 1" descr="A screenshot of a computer&#10;&#10;Description automatically generated"/>
+            <wp:docPr id="702777318" name="Picture 1" descr="A screenshot of a computer&#10;&#10;Description automatically generated"/>
             <wp:cNvGraphicFramePr>
               <a:graphicFrameLocks xmlns:a="http://schemas.openxmlformats.org/drawingml/2006/main" noChangeAspect="1"/>
             </wp:cNvGraphicFramePr>
@@ -4056,7 +4340,7 @@
               <a:graphicData uri="http://schemas.openxmlformats.org/drawingml/2006/picture">
                 <pic:pic xmlns:pic="http://schemas.openxmlformats.org/drawingml/2006/picture">
                   <pic:nvPicPr>
-                    <pic:cNvPr id="1596012962" name="Picture 1" descr="A screenshot of a computer&#10;&#10;Description automatically generated"/>
+                    <pic:cNvPr id="702777318" name="Picture 1" descr="A screenshot of a computer&#10;&#10;Description automatically generated"/>
                     <pic:cNvPicPr/>
                   </pic:nvPicPr>
                   <pic:blipFill>
@@ -4099,10 +4383,10 @@
           <w:noProof/>
         </w:rPr>
         <w:drawing>
-          <wp:inline distT="0" distB="0" distL="0" distR="0" wp14:anchorId="1C9E8E04" wp14:editId="5FA443A1">
+          <wp:inline distT="0" distB="0" distL="0" distR="0" wp14:anchorId="07567872" wp14:editId="01944D09">
             <wp:extent cx="5943600" cy="3341370"/>
             <wp:effectExtent l="0" t="0" r="0" b="0"/>
-            <wp:docPr id="395143073" name="Picture 1" descr="A screenshot of a computer&#10;&#10;Description automatically generated"/>
+            <wp:docPr id="1003415034" name="Picture 1" descr="A screenshot of a computer&#10;&#10;Description automatically generated"/>
             <wp:cNvGraphicFramePr>
               <a:graphicFrameLocks xmlns:a="http://schemas.openxmlformats.org/drawingml/2006/main" noChangeAspect="1"/>
             </wp:cNvGraphicFramePr>
@@ -4110,7 +4394,7 @@
               <a:graphicData uri="http://schemas.openxmlformats.org/drawingml/2006/picture">
                 <pic:pic xmlns:pic="http://schemas.openxmlformats.org/drawingml/2006/picture">
                   <pic:nvPicPr>
-                    <pic:cNvPr id="395143073" name="Picture 1" descr="A screenshot of a computer&#10;&#10;Description automatically generated"/>
+                    <pic:cNvPr id="1003415034" name="Picture 1" descr="A screenshot of a computer&#10;&#10;Description automatically generated"/>
                     <pic:cNvPicPr/>
                   </pic:nvPicPr>
                   <pic:blipFill>
@@ -4146,294 +4430,9 @@
         </w:rPr>
       </w:pPr>
     </w:p>
-    <w:p>
-      <w:pPr>
-        <w:rPr>
-          <w:rFonts w:ascii="Times New Roman" w:hAnsi="Times New Roman" w:cs="Times New Roman"/>
-          <w:b/>
-          <w:bCs/>
-          <w:sz w:val="26"/>
-          <w:szCs w:val="26"/>
-        </w:rPr>
-      </w:pPr>
-    </w:p>
-    <w:p>
-      <w:pPr>
-        <w:rPr>
-          <w:rFonts w:ascii="Times New Roman" w:hAnsi="Times New Roman" w:cs="Times New Roman"/>
-          <w:b/>
-          <w:bCs/>
-          <w:sz w:val="26"/>
-          <w:szCs w:val="26"/>
-        </w:rPr>
-      </w:pPr>
-    </w:p>
-    <w:p>
-      <w:pPr>
-        <w:rPr>
-          <w:rFonts w:ascii="Times New Roman" w:hAnsi="Times New Roman" w:cs="Times New Roman"/>
-          <w:b/>
-          <w:bCs/>
-          <w:sz w:val="26"/>
-          <w:szCs w:val="26"/>
-        </w:rPr>
-      </w:pPr>
-    </w:p>
-    <w:p>
-      <w:pPr>
-        <w:pStyle w:val="Heading2"/>
-        <w:ind w:firstLine="720"/>
-        <w:rPr>
-          <w:rFonts w:ascii="Times New Roman" w:hAnsi="Times New Roman" w:cs="Times New Roman"/>
-          <w:b/>
-          <w:bCs/>
-          <w:color w:val="auto"/>
-        </w:rPr>
-      </w:pPr>
-      <w:bookmarkStart w:id="19" w:name="_Toc155567990"/>
-      <w:r>
-        <w:rPr>
-          <w:rFonts w:ascii="Times New Roman" w:hAnsi="Times New Roman" w:cs="Times New Roman"/>
-          <w:b/>
-          <w:bCs/>
-          <w:color w:val="auto"/>
-        </w:rPr>
-        <w:lastRenderedPageBreak/>
-        <w:t>Mô phỏng 1 trang bài viết - “Ông trùm công nghệ” hay “The Giant of Technology”:</w:t>
-      </w:r>
-      <w:bookmarkEnd w:id="19"/>
-    </w:p>
-    <w:p>
-      <w:pPr>
-        <w:rPr>
-          <w:rFonts w:ascii="Times New Roman" w:hAnsi="Times New Roman" w:cs="Times New Roman"/>
-          <w:b/>
-          <w:bCs/>
-          <w:sz w:val="26"/>
-          <w:szCs w:val="26"/>
-        </w:rPr>
-      </w:pPr>
-      <w:r>
-        <w:rPr>
-          <w:rFonts w:ascii="Times New Roman" w:hAnsi="Times New Roman" w:cs="Times New Roman"/>
-          <w:b/>
-          <w:bCs/>
-          <w:noProof/>
-        </w:rPr>
-        <w:drawing>
-          <wp:inline distT="0" distB="0" distL="0" distR="0" wp14:anchorId="48B8255C" wp14:editId="73D9A7F3">
-            <wp:extent cx="5943600" cy="3341370"/>
-            <wp:effectExtent l="0" t="0" r="0" b="0"/>
-            <wp:docPr id="1976152637" name="Picture 1" descr="A screenshot of a computer&#10;&#10;Description automatically generated"/>
-            <wp:cNvGraphicFramePr>
-              <a:graphicFrameLocks xmlns:a="http://schemas.openxmlformats.org/drawingml/2006/main" noChangeAspect="1"/>
-            </wp:cNvGraphicFramePr>
-            <a:graphic xmlns:a="http://schemas.openxmlformats.org/drawingml/2006/main">
-              <a:graphicData uri="http://schemas.openxmlformats.org/drawingml/2006/picture">
-                <pic:pic xmlns:pic="http://schemas.openxmlformats.org/drawingml/2006/picture">
-                  <pic:nvPicPr>
-                    <pic:cNvPr id="1976152637" name="Picture 1" descr="A screenshot of a computer&#10;&#10;Description automatically generated"/>
-                    <pic:cNvPicPr/>
-                  </pic:nvPicPr>
-                  <pic:blipFill>
-                    <a:blip r:embed="rId31"/>
-                    <a:stretch>
-                      <a:fillRect/>
-                    </a:stretch>
-                  </pic:blipFill>
-                  <pic:spPr>
-                    <a:xfrm>
-                      <a:off x="0" y="0"/>
-                      <a:ext cx="5943600" cy="3341370"/>
-                    </a:xfrm>
-                    <a:prstGeom prst="rect">
-                      <a:avLst/>
-                    </a:prstGeom>
-                  </pic:spPr>
-                </pic:pic>
-              </a:graphicData>
-            </a:graphic>
-          </wp:inline>
-        </w:drawing>
-      </w:r>
-    </w:p>
-    <w:p>
-      <w:pPr>
-        <w:rPr>
-          <w:rFonts w:ascii="Times New Roman" w:hAnsi="Times New Roman" w:cs="Times New Roman"/>
-          <w:b/>
-          <w:bCs/>
-          <w:sz w:val="26"/>
-          <w:szCs w:val="26"/>
-        </w:rPr>
-      </w:pPr>
-      <w:r>
-        <w:rPr>
-          <w:rFonts w:ascii="Times New Roman" w:hAnsi="Times New Roman" w:cs="Times New Roman"/>
-          <w:b/>
-          <w:bCs/>
-          <w:noProof/>
-        </w:rPr>
-        <w:drawing>
-          <wp:inline distT="0" distB="0" distL="0" distR="0" wp14:anchorId="45EE1878" wp14:editId="38A332BB">
-            <wp:extent cx="5943600" cy="3341370"/>
-            <wp:effectExtent l="0" t="0" r="0" b="0"/>
-            <wp:docPr id="1160512527" name="Picture 1" descr="A screenshot of a computer&#10;&#10;Description automatically generated"/>
-            <wp:cNvGraphicFramePr>
-              <a:graphicFrameLocks xmlns:a="http://schemas.openxmlformats.org/drawingml/2006/main" noChangeAspect="1"/>
-            </wp:cNvGraphicFramePr>
-            <a:graphic xmlns:a="http://schemas.openxmlformats.org/drawingml/2006/main">
-              <a:graphicData uri="http://schemas.openxmlformats.org/drawingml/2006/picture">
-                <pic:pic xmlns:pic="http://schemas.openxmlformats.org/drawingml/2006/picture">
-                  <pic:nvPicPr>
-                    <pic:cNvPr id="1160512527" name="Picture 1" descr="A screenshot of a computer&#10;&#10;Description automatically generated"/>
-                    <pic:cNvPicPr/>
-                  </pic:nvPicPr>
-                  <pic:blipFill>
-                    <a:blip r:embed="rId32"/>
-                    <a:stretch>
-                      <a:fillRect/>
-                    </a:stretch>
-                  </pic:blipFill>
-                  <pic:spPr>
-                    <a:xfrm>
-                      <a:off x="0" y="0"/>
-                      <a:ext cx="5943600" cy="3341370"/>
-                    </a:xfrm>
-                    <a:prstGeom prst="rect">
-                      <a:avLst/>
-                    </a:prstGeom>
-                  </pic:spPr>
-                </pic:pic>
-              </a:graphicData>
-            </a:graphic>
-          </wp:inline>
-        </w:drawing>
-      </w:r>
-    </w:p>
-    <w:p>
-      <w:pPr>
-        <w:rPr>
-          <w:rFonts w:ascii="Times New Roman" w:hAnsi="Times New Roman" w:cs="Times New Roman"/>
-          <w:b/>
-          <w:bCs/>
-          <w:sz w:val="26"/>
-          <w:szCs w:val="26"/>
-        </w:rPr>
-      </w:pPr>
-      <w:r>
-        <w:rPr>
-          <w:rFonts w:ascii="Times New Roman" w:hAnsi="Times New Roman" w:cs="Times New Roman"/>
-          <w:b/>
-          <w:bCs/>
-          <w:noProof/>
-        </w:rPr>
-        <w:lastRenderedPageBreak/>
-        <w:drawing>
-          <wp:inline distT="0" distB="0" distL="0" distR="0" wp14:anchorId="7F16409E" wp14:editId="6EC61E8E">
-            <wp:extent cx="5943600" cy="3341370"/>
-            <wp:effectExtent l="0" t="0" r="0" b="0"/>
-            <wp:docPr id="702777318" name="Picture 1" descr="A screenshot of a computer&#10;&#10;Description automatically generated"/>
-            <wp:cNvGraphicFramePr>
-              <a:graphicFrameLocks xmlns:a="http://schemas.openxmlformats.org/drawingml/2006/main" noChangeAspect="1"/>
-            </wp:cNvGraphicFramePr>
-            <a:graphic xmlns:a="http://schemas.openxmlformats.org/drawingml/2006/main">
-              <a:graphicData uri="http://schemas.openxmlformats.org/drawingml/2006/picture">
-                <pic:pic xmlns:pic="http://schemas.openxmlformats.org/drawingml/2006/picture">
-                  <pic:nvPicPr>
-                    <pic:cNvPr id="702777318" name="Picture 1" descr="A screenshot of a computer&#10;&#10;Description automatically generated"/>
-                    <pic:cNvPicPr/>
-                  </pic:nvPicPr>
-                  <pic:blipFill>
-                    <a:blip r:embed="rId33"/>
-                    <a:stretch>
-                      <a:fillRect/>
-                    </a:stretch>
-                  </pic:blipFill>
-                  <pic:spPr>
-                    <a:xfrm>
-                      <a:off x="0" y="0"/>
-                      <a:ext cx="5943600" cy="3341370"/>
-                    </a:xfrm>
-                    <a:prstGeom prst="rect">
-                      <a:avLst/>
-                    </a:prstGeom>
-                  </pic:spPr>
-                </pic:pic>
-              </a:graphicData>
-            </a:graphic>
-          </wp:inline>
-        </w:drawing>
-      </w:r>
-    </w:p>
-    <w:p>
-      <w:pPr>
-        <w:rPr>
-          <w:rFonts w:ascii="Times New Roman" w:hAnsi="Times New Roman" w:cs="Times New Roman"/>
-          <w:b/>
-          <w:bCs/>
-          <w:sz w:val="26"/>
-          <w:szCs w:val="26"/>
-        </w:rPr>
-      </w:pPr>
-      <w:r>
-        <w:rPr>
-          <w:rFonts w:ascii="Times New Roman" w:hAnsi="Times New Roman" w:cs="Times New Roman"/>
-          <w:b/>
-          <w:bCs/>
-          <w:noProof/>
-        </w:rPr>
-        <w:drawing>
-          <wp:inline distT="0" distB="0" distL="0" distR="0" wp14:anchorId="07567872" wp14:editId="01944D09">
-            <wp:extent cx="5943600" cy="3341370"/>
-            <wp:effectExtent l="0" t="0" r="0" b="0"/>
-            <wp:docPr id="1003415034" name="Picture 1" descr="A screenshot of a computer&#10;&#10;Description automatically generated"/>
-            <wp:cNvGraphicFramePr>
-              <a:graphicFrameLocks xmlns:a="http://schemas.openxmlformats.org/drawingml/2006/main" noChangeAspect="1"/>
-            </wp:cNvGraphicFramePr>
-            <a:graphic xmlns:a="http://schemas.openxmlformats.org/drawingml/2006/main">
-              <a:graphicData uri="http://schemas.openxmlformats.org/drawingml/2006/picture">
-                <pic:pic xmlns:pic="http://schemas.openxmlformats.org/drawingml/2006/picture">
-                  <pic:nvPicPr>
-                    <pic:cNvPr id="1003415034" name="Picture 1" descr="A screenshot of a computer&#10;&#10;Description automatically generated"/>
-                    <pic:cNvPicPr/>
-                  </pic:nvPicPr>
-                  <pic:blipFill>
-                    <a:blip r:embed="rId34"/>
-                    <a:stretch>
-                      <a:fillRect/>
-                    </a:stretch>
-                  </pic:blipFill>
-                  <pic:spPr>
-                    <a:xfrm>
-                      <a:off x="0" y="0"/>
-                      <a:ext cx="5943600" cy="3341370"/>
-                    </a:xfrm>
-                    <a:prstGeom prst="rect">
-                      <a:avLst/>
-                    </a:prstGeom>
-                  </pic:spPr>
-                </pic:pic>
-              </a:graphicData>
-            </a:graphic>
-          </wp:inline>
-        </w:drawing>
-      </w:r>
-    </w:p>
-    <w:p>
-      <w:pPr>
-        <w:rPr>
-          <w:rFonts w:ascii="Times New Roman" w:hAnsi="Times New Roman" w:cs="Times New Roman"/>
-          <w:b/>
-          <w:bCs/>
-          <w:sz w:val="26"/>
-          <w:szCs w:val="26"/>
-        </w:rPr>
-      </w:pPr>
-    </w:p>
     <w:sectPr>
-      <w:headerReference w:type="default" r:id="rId35"/>
-      <w:footerReference w:type="default" r:id="rId36"/>
+      <w:headerReference w:type="default" r:id="rId31"/>
+      <w:footerReference w:type="default" r:id="rId32"/>
       <w:pgSz w:w="12240" w:h="15840"/>
       <w:pgMar w:top="1440" w:right="1440" w:bottom="1440" w:left="1440" w:header="720" w:footer="720" w:gutter="0"/>
       <w:cols w:space="720"/>

</xml_diff>